<commit_message>
Agregar cambios para obtener provincias
</commit_message>
<xml_diff>
--- a/placas/CasosPlacas.docx
+++ b/placas/CasosPlacas.docx
@@ -4,6 +4,10 @@
   <w:body>
     <w:p>
       <w:r>
+        <w:rPr>
+          <w:noProof/>
+          <w:lang w:eastAsia="es-EC"/>
+        </w:rPr>
         <w:drawing>
           <wp:anchor distT="0" distB="0" distL="114300" distR="114300" simplePos="0" relativeHeight="251659264" behindDoc="1" locked="0" layoutInCell="1" allowOverlap="1" wp14:anchorId="2E6F59C0" wp14:editId="00D2E276">
             <wp:simplePos x="0" y="0"/>
@@ -55,6 +59,10 @@
         </w:drawing>
       </w:r>
       <w:r>
+        <w:rPr>
+          <w:noProof/>
+          <w:lang w:eastAsia="es-EC"/>
+        </w:rPr>
         <w:drawing>
           <wp:anchor distT="0" distB="0" distL="114300" distR="114300" simplePos="0" relativeHeight="251658240" behindDoc="1" locked="0" layoutInCell="1" allowOverlap="1" wp14:anchorId="21E384DA" wp14:editId="306C5645">
             <wp:simplePos x="0" y="0"/>
@@ -124,8 +132,12 @@
     <w:p/>
     <w:p>
       <w:r>
+        <w:rPr>
+          <w:noProof/>
+          <w:lang w:eastAsia="es-EC"/>
+        </w:rPr>
         <w:drawing>
-          <wp:anchor distT="0" distB="0" distL="114300" distR="114300" simplePos="0" relativeHeight="251661312" behindDoc="1" locked="0" layoutInCell="1" allowOverlap="1" wp14:anchorId="4C78B8A3" wp14:editId="4E5017B6">
+          <wp:anchor distT="0" distB="0" distL="114300" distR="114300" simplePos="0" relativeHeight="251661312" behindDoc="1" locked="0" layoutInCell="1" allowOverlap="1" wp14:anchorId="4AE09EB2" wp14:editId="26350275">
             <wp:simplePos x="0" y="0"/>
             <wp:positionH relativeFrom="column">
               <wp:posOffset>2967990</wp:posOffset>
@@ -175,8 +187,12 @@
         </w:drawing>
       </w:r>
       <w:r>
+        <w:rPr>
+          <w:noProof/>
+          <w:lang w:eastAsia="es-EC"/>
+        </w:rPr>
         <w:drawing>
-          <wp:anchor distT="0" distB="0" distL="114300" distR="114300" simplePos="0" relativeHeight="251660288" behindDoc="0" locked="0" layoutInCell="1" allowOverlap="1" wp14:anchorId="5D649529" wp14:editId="76BB2EA4">
+          <wp:anchor distT="0" distB="0" distL="114300" distR="114300" simplePos="0" relativeHeight="251660288" behindDoc="0" locked="0" layoutInCell="1" allowOverlap="1" wp14:anchorId="5AAC1CA4" wp14:editId="17D3AD20">
             <wp:simplePos x="0" y="0"/>
             <wp:positionH relativeFrom="column">
               <wp:posOffset>-428625</wp:posOffset>
@@ -240,8 +256,12 @@
     </w:p>
     <w:p>
       <w:r>
+        <w:rPr>
+          <w:noProof/>
+          <w:lang w:eastAsia="es-EC"/>
+        </w:rPr>
         <w:drawing>
-          <wp:anchor distT="0" distB="0" distL="114300" distR="114300" simplePos="0" relativeHeight="251663360" behindDoc="1" locked="0" layoutInCell="1" allowOverlap="1" wp14:anchorId="652F44BA" wp14:editId="616C787F">
+          <wp:anchor distT="0" distB="0" distL="114300" distR="114300" simplePos="0" relativeHeight="251663360" behindDoc="1" locked="0" layoutInCell="1" allowOverlap="1" wp14:anchorId="5CFAA9AC" wp14:editId="174C015B">
             <wp:simplePos x="0" y="0"/>
             <wp:positionH relativeFrom="column">
               <wp:posOffset>2863215</wp:posOffset>
@@ -297,8 +317,12 @@
         </w:drawing>
       </w:r>
       <w:r>
+        <w:rPr>
+          <w:noProof/>
+          <w:lang w:eastAsia="es-EC"/>
+        </w:rPr>
         <w:drawing>
-          <wp:anchor distT="0" distB="0" distL="114300" distR="114300" simplePos="0" relativeHeight="251662336" behindDoc="1" locked="0" layoutInCell="1" allowOverlap="1" wp14:anchorId="71E92CF2" wp14:editId="196E3CBF">
+          <wp:anchor distT="0" distB="0" distL="114300" distR="114300" simplePos="0" relativeHeight="251662336" behindDoc="1" locked="0" layoutInCell="1" allowOverlap="1" wp14:anchorId="59DCB9AD" wp14:editId="03CC15D7">
             <wp:simplePos x="0" y="0"/>
             <wp:positionH relativeFrom="column">
               <wp:posOffset>-203835</wp:posOffset>
@@ -360,8 +384,433 @@
       <w:r>
         <w:tab/>
       </w:r>
+    </w:p>
+    <w:p/>
+    <w:p/>
+    <w:p/>
+    <w:p/>
+    <w:p/>
+    <w:p/>
+    <w:p/>
+    <w:p>
+      <w:r>
+        <w:drawing>
+          <wp:anchor distT="0" distB="0" distL="114300" distR="114300" simplePos="0" relativeHeight="251665408" behindDoc="1" locked="0" layoutInCell="1" allowOverlap="1" wp14:anchorId="76E3FCCD" wp14:editId="2366353E">
+            <wp:simplePos x="0" y="0"/>
+            <wp:positionH relativeFrom="column">
+              <wp:posOffset>2967355</wp:posOffset>
+            </wp:positionH>
+            <wp:positionV relativeFrom="paragraph">
+              <wp:posOffset>35560</wp:posOffset>
+            </wp:positionV>
+            <wp:extent cx="2781300" cy="2323465"/>
+            <wp:effectExtent l="0" t="0" r="0" b="635"/>
+            <wp:wrapNone/>
+            <wp:docPr id="8" name="Imagen 8"/>
+            <wp:cNvGraphicFramePr>
+              <a:graphicFrameLocks xmlns:a="http://schemas.openxmlformats.org/drawingml/2006/main" noChangeAspect="1"/>
+            </wp:cNvGraphicFramePr>
+            <a:graphic xmlns:a="http://schemas.openxmlformats.org/drawingml/2006/main">
+              <a:graphicData uri="http://schemas.openxmlformats.org/drawingml/2006/picture">
+                <pic:pic xmlns:pic="http://schemas.openxmlformats.org/drawingml/2006/picture">
+                  <pic:nvPicPr>
+                    <pic:cNvPr id="1" name=""/>
+                    <pic:cNvPicPr/>
+                  </pic:nvPicPr>
+                  <pic:blipFill>
+                    <a:blip r:embed="rId10">
+                      <a:extLst>
+                        <a:ext uri="{28A0092B-C50C-407E-A947-70E740481C1C}">
+                          <a14:useLocalDpi xmlns:a14="http://schemas.microsoft.com/office/drawing/2010/main" val="0"/>
+                        </a:ext>
+                      </a:extLst>
+                    </a:blip>
+                    <a:stretch>
+                      <a:fillRect/>
+                    </a:stretch>
+                  </pic:blipFill>
+                  <pic:spPr>
+                    <a:xfrm>
+                      <a:off x="0" y="0"/>
+                      <a:ext cx="2781300" cy="2323465"/>
+                    </a:xfrm>
+                    <a:prstGeom prst="rect">
+                      <a:avLst/>
+                    </a:prstGeom>
+                  </pic:spPr>
+                </pic:pic>
+              </a:graphicData>
+            </a:graphic>
+          </wp:anchor>
+        </w:drawing>
+      </w:r>
+      <w:r>
+        <w:drawing>
+          <wp:anchor distT="0" distB="0" distL="114300" distR="114300" simplePos="0" relativeHeight="251664384" behindDoc="1" locked="0" layoutInCell="1" allowOverlap="1" wp14:anchorId="6DDAE8A4" wp14:editId="021BD93D">
+            <wp:simplePos x="0" y="0"/>
+            <wp:positionH relativeFrom="column">
+              <wp:posOffset>-317397</wp:posOffset>
+            </wp:positionH>
+            <wp:positionV relativeFrom="paragraph">
+              <wp:posOffset>93980</wp:posOffset>
+            </wp:positionV>
+            <wp:extent cx="3133725" cy="2323377"/>
+            <wp:effectExtent l="0" t="0" r="0" b="1270"/>
+            <wp:wrapNone/>
+            <wp:docPr id="7" name="Imagen 7"/>
+            <wp:cNvGraphicFramePr>
+              <a:graphicFrameLocks xmlns:a="http://schemas.openxmlformats.org/drawingml/2006/main" noChangeAspect="1"/>
+            </wp:cNvGraphicFramePr>
+            <a:graphic xmlns:a="http://schemas.openxmlformats.org/drawingml/2006/main">
+              <a:graphicData uri="http://schemas.openxmlformats.org/drawingml/2006/picture">
+                <pic:pic xmlns:pic="http://schemas.openxmlformats.org/drawingml/2006/picture">
+                  <pic:nvPicPr>
+                    <pic:cNvPr id="1" name=""/>
+                    <pic:cNvPicPr/>
+                  </pic:nvPicPr>
+                  <pic:blipFill>
+                    <a:blip r:embed="rId11">
+                      <a:extLst>
+                        <a:ext uri="{28A0092B-C50C-407E-A947-70E740481C1C}">
+                          <a14:useLocalDpi xmlns:a14="http://schemas.microsoft.com/office/drawing/2010/main" val="0"/>
+                        </a:ext>
+                      </a:extLst>
+                    </a:blip>
+                    <a:stretch>
+                      <a:fillRect/>
+                    </a:stretch>
+                  </pic:blipFill>
+                  <pic:spPr>
+                    <a:xfrm>
+                      <a:off x="0" y="0"/>
+                      <a:ext cx="3133725" cy="2323377"/>
+                    </a:xfrm>
+                    <a:prstGeom prst="rect">
+                      <a:avLst/>
+                    </a:prstGeom>
+                  </pic:spPr>
+                </pic:pic>
+              </a:graphicData>
+            </a:graphic>
+          </wp:anchor>
+        </w:drawing>
+      </w:r>
+    </w:p>
+    <w:p>
+      <w:pPr>
+        <w:tabs>
+          <w:tab w:val="left" w:pos="4800"/>
+        </w:tabs>
+      </w:pPr>
+    </w:p>
+    <w:p>
+      <w:pPr>
+        <w:tabs>
+          <w:tab w:val="left" w:pos="4800"/>
+        </w:tabs>
+      </w:pPr>
+    </w:p>
+    <w:p>
+      <w:pPr>
+        <w:tabs>
+          <w:tab w:val="left" w:pos="4800"/>
+        </w:tabs>
+      </w:pPr>
+    </w:p>
+    <w:p>
+      <w:pPr>
+        <w:tabs>
+          <w:tab w:val="left" w:pos="4800"/>
+        </w:tabs>
+      </w:pPr>
+    </w:p>
+    <w:p>
+      <w:pPr>
+        <w:tabs>
+          <w:tab w:val="left" w:pos="4800"/>
+        </w:tabs>
+      </w:pPr>
+    </w:p>
+    <w:p>
+      <w:pPr>
+        <w:tabs>
+          <w:tab w:val="left" w:pos="4800"/>
+        </w:tabs>
+      </w:pPr>
+    </w:p>
+    <w:p>
+      <w:pPr>
+        <w:tabs>
+          <w:tab w:val="left" w:pos="4800"/>
+        </w:tabs>
+      </w:pPr>
+      <w:r>
+        <w:lastRenderedPageBreak/>
+        <w:drawing>
+          <wp:anchor distT="0" distB="0" distL="114300" distR="114300" simplePos="0" relativeHeight="251666432" behindDoc="1" locked="0" layoutInCell="1" allowOverlap="1" wp14:anchorId="0BB48712" wp14:editId="27AE73B7">
+            <wp:simplePos x="0" y="0"/>
+            <wp:positionH relativeFrom="column">
+              <wp:posOffset>-375285</wp:posOffset>
+            </wp:positionH>
+            <wp:positionV relativeFrom="paragraph">
+              <wp:posOffset>52705</wp:posOffset>
+            </wp:positionV>
+            <wp:extent cx="2724150" cy="2460349"/>
+            <wp:effectExtent l="0" t="0" r="0" b="0"/>
+            <wp:wrapNone/>
+            <wp:docPr id="9" name="Imagen 9"/>
+            <wp:cNvGraphicFramePr>
+              <a:graphicFrameLocks xmlns:a="http://schemas.openxmlformats.org/drawingml/2006/main" noChangeAspect="1"/>
+            </wp:cNvGraphicFramePr>
+            <a:graphic xmlns:a="http://schemas.openxmlformats.org/drawingml/2006/main">
+              <a:graphicData uri="http://schemas.openxmlformats.org/drawingml/2006/picture">
+                <pic:pic xmlns:pic="http://schemas.openxmlformats.org/drawingml/2006/picture">
+                  <pic:nvPicPr>
+                    <pic:cNvPr id="1" name=""/>
+                    <pic:cNvPicPr/>
+                  </pic:nvPicPr>
+                  <pic:blipFill>
+                    <a:blip r:embed="rId12">
+                      <a:extLst>
+                        <a:ext uri="{28A0092B-C50C-407E-A947-70E740481C1C}">
+                          <a14:useLocalDpi xmlns:a14="http://schemas.microsoft.com/office/drawing/2010/main" val="0"/>
+                        </a:ext>
+                      </a:extLst>
+                    </a:blip>
+                    <a:stretch>
+                      <a:fillRect/>
+                    </a:stretch>
+                  </pic:blipFill>
+                  <pic:spPr>
+                    <a:xfrm>
+                      <a:off x="0" y="0"/>
+                      <a:ext cx="2728602" cy="2464370"/>
+                    </a:xfrm>
+                    <a:prstGeom prst="rect">
+                      <a:avLst/>
+                    </a:prstGeom>
+                  </pic:spPr>
+                </pic:pic>
+              </a:graphicData>
+            </a:graphic>
+            <wp14:sizeRelH relativeFrom="margin">
+              <wp14:pctWidth>0</wp14:pctWidth>
+            </wp14:sizeRelH>
+            <wp14:sizeRelV relativeFrom="margin">
+              <wp14:pctHeight>0</wp14:pctHeight>
+            </wp14:sizeRelV>
+          </wp:anchor>
+        </w:drawing>
+      </w:r>
+      <w:r>
+        <w:drawing>
+          <wp:anchor distT="0" distB="0" distL="114300" distR="114300" simplePos="0" relativeHeight="251667456" behindDoc="1" locked="0" layoutInCell="1" allowOverlap="1" wp14:anchorId="7DB389FB" wp14:editId="6BC167EE">
+            <wp:simplePos x="0" y="0"/>
+            <wp:positionH relativeFrom="column">
+              <wp:posOffset>2625090</wp:posOffset>
+            </wp:positionH>
+            <wp:positionV relativeFrom="paragraph">
+              <wp:posOffset>-80645</wp:posOffset>
+            </wp:positionV>
+            <wp:extent cx="2857500" cy="2388269"/>
+            <wp:effectExtent l="0" t="0" r="0" b="0"/>
+            <wp:wrapNone/>
+            <wp:docPr id="10" name="Imagen 10"/>
+            <wp:cNvGraphicFramePr>
+              <a:graphicFrameLocks xmlns:a="http://schemas.openxmlformats.org/drawingml/2006/main" noChangeAspect="1"/>
+            </wp:cNvGraphicFramePr>
+            <a:graphic xmlns:a="http://schemas.openxmlformats.org/drawingml/2006/main">
+              <a:graphicData uri="http://schemas.openxmlformats.org/drawingml/2006/picture">
+                <pic:pic xmlns:pic="http://schemas.openxmlformats.org/drawingml/2006/picture">
+                  <pic:nvPicPr>
+                    <pic:cNvPr id="1" name=""/>
+                    <pic:cNvPicPr/>
+                  </pic:nvPicPr>
+                  <pic:blipFill>
+                    <a:blip r:embed="rId13">
+                      <a:extLst>
+                        <a:ext uri="{28A0092B-C50C-407E-A947-70E740481C1C}">
+                          <a14:useLocalDpi xmlns:a14="http://schemas.microsoft.com/office/drawing/2010/main" val="0"/>
+                        </a:ext>
+                      </a:extLst>
+                    </a:blip>
+                    <a:stretch>
+                      <a:fillRect/>
+                    </a:stretch>
+                  </pic:blipFill>
+                  <pic:spPr>
+                    <a:xfrm>
+                      <a:off x="0" y="0"/>
+                      <a:ext cx="2857500" cy="2388269"/>
+                    </a:xfrm>
+                    <a:prstGeom prst="rect">
+                      <a:avLst/>
+                    </a:prstGeom>
+                  </pic:spPr>
+                </pic:pic>
+              </a:graphicData>
+            </a:graphic>
+            <wp14:sizeRelH relativeFrom="margin">
+              <wp14:pctWidth>0</wp14:pctWidth>
+            </wp14:sizeRelH>
+            <wp14:sizeRelV relativeFrom="margin">
+              <wp14:pctHeight>0</wp14:pctHeight>
+            </wp14:sizeRelV>
+          </wp:anchor>
+        </w:drawing>
+      </w:r>
+    </w:p>
+    <w:p>
+      <w:pPr>
+        <w:tabs>
+          <w:tab w:val="left" w:pos="4800"/>
+        </w:tabs>
+      </w:pPr>
+      <w:r>
+        <w:tab/>
+      </w:r>
+    </w:p>
+    <w:p/>
+    <w:p/>
+    <w:p/>
+    <w:p/>
+    <w:p/>
+    <w:p/>
+    <w:p>
+      <w:r>
+        <w:drawing>
+          <wp:anchor distT="0" distB="0" distL="114300" distR="114300" simplePos="0" relativeHeight="251669504" behindDoc="1" locked="0" layoutInCell="1" allowOverlap="1" wp14:anchorId="2BE6C010" wp14:editId="4E62E2A7">
+            <wp:simplePos x="0" y="0"/>
+            <wp:positionH relativeFrom="column">
+              <wp:posOffset>2692400</wp:posOffset>
+            </wp:positionH>
+            <wp:positionV relativeFrom="paragraph">
+              <wp:posOffset>227330</wp:posOffset>
+            </wp:positionV>
+            <wp:extent cx="3142990" cy="2667000"/>
+            <wp:effectExtent l="0" t="0" r="635" b="0"/>
+            <wp:wrapNone/>
+            <wp:docPr id="12" name="Imagen 12"/>
+            <wp:cNvGraphicFramePr>
+              <a:graphicFrameLocks xmlns:a="http://schemas.openxmlformats.org/drawingml/2006/main" noChangeAspect="1"/>
+            </wp:cNvGraphicFramePr>
+            <a:graphic xmlns:a="http://schemas.openxmlformats.org/drawingml/2006/main">
+              <a:graphicData uri="http://schemas.openxmlformats.org/drawingml/2006/picture">
+                <pic:pic xmlns:pic="http://schemas.openxmlformats.org/drawingml/2006/picture">
+                  <pic:nvPicPr>
+                    <pic:cNvPr id="1" name=""/>
+                    <pic:cNvPicPr/>
+                  </pic:nvPicPr>
+                  <pic:blipFill>
+                    <a:blip r:embed="rId14">
+                      <a:extLst>
+                        <a:ext uri="{28A0092B-C50C-407E-A947-70E740481C1C}">
+                          <a14:useLocalDpi xmlns:a14="http://schemas.microsoft.com/office/drawing/2010/main" val="0"/>
+                        </a:ext>
+                      </a:extLst>
+                    </a:blip>
+                    <a:stretch>
+                      <a:fillRect/>
+                    </a:stretch>
+                  </pic:blipFill>
+                  <pic:spPr>
+                    <a:xfrm>
+                      <a:off x="0" y="0"/>
+                      <a:ext cx="3142990" cy="2667000"/>
+                    </a:xfrm>
+                    <a:prstGeom prst="rect">
+                      <a:avLst/>
+                    </a:prstGeom>
+                  </pic:spPr>
+                </pic:pic>
+              </a:graphicData>
+            </a:graphic>
+            <wp14:sizeRelH relativeFrom="margin">
+              <wp14:pctWidth>0</wp14:pctWidth>
+            </wp14:sizeRelH>
+            <wp14:sizeRelV relativeFrom="margin">
+              <wp14:pctHeight>0</wp14:pctHeight>
+            </wp14:sizeRelV>
+          </wp:anchor>
+        </w:drawing>
+      </w:r>
+    </w:p>
+    <w:p>
+      <w:pPr>
+        <w:tabs>
+          <w:tab w:val="left" w:pos="1155"/>
+          <w:tab w:val="center" w:pos="4252"/>
+          <w:tab w:val="left" w:pos="4665"/>
+        </w:tabs>
+      </w:pPr>
+      <w:r>
+        <w:drawing>
+          <wp:anchor distT="0" distB="0" distL="114300" distR="114300" simplePos="0" relativeHeight="251668480" behindDoc="1" locked="0" layoutInCell="1" allowOverlap="1" wp14:anchorId="7DE4C3BD" wp14:editId="4C36358D">
+            <wp:simplePos x="0" y="0"/>
+            <wp:positionH relativeFrom="column">
+              <wp:posOffset>-375285</wp:posOffset>
+            </wp:positionH>
+            <wp:positionV relativeFrom="paragraph">
+              <wp:posOffset>149225</wp:posOffset>
+            </wp:positionV>
+            <wp:extent cx="2609850" cy="2161973"/>
+            <wp:effectExtent l="0" t="0" r="0" b="0"/>
+            <wp:wrapNone/>
+            <wp:docPr id="11" name="Imagen 11"/>
+            <wp:cNvGraphicFramePr>
+              <a:graphicFrameLocks xmlns:a="http://schemas.openxmlformats.org/drawingml/2006/main" noChangeAspect="1"/>
+            </wp:cNvGraphicFramePr>
+            <a:graphic xmlns:a="http://schemas.openxmlformats.org/drawingml/2006/main">
+              <a:graphicData uri="http://schemas.openxmlformats.org/drawingml/2006/picture">
+                <pic:pic xmlns:pic="http://schemas.openxmlformats.org/drawingml/2006/picture">
+                  <pic:nvPicPr>
+                    <pic:cNvPr id="1" name=""/>
+                    <pic:cNvPicPr/>
+                  </pic:nvPicPr>
+                  <pic:blipFill>
+                    <a:blip r:embed="rId15">
+                      <a:extLst>
+                        <a:ext uri="{28A0092B-C50C-407E-A947-70E740481C1C}">
+                          <a14:useLocalDpi xmlns:a14="http://schemas.microsoft.com/office/drawing/2010/main" val="0"/>
+                        </a:ext>
+                      </a:extLst>
+                    </a:blip>
+                    <a:stretch>
+                      <a:fillRect/>
+                    </a:stretch>
+                  </pic:blipFill>
+                  <pic:spPr>
+                    <a:xfrm>
+                      <a:off x="0" y="0"/>
+                      <a:ext cx="2609850" cy="2161973"/>
+                    </a:xfrm>
+                    <a:prstGeom prst="rect">
+                      <a:avLst/>
+                    </a:prstGeom>
+                  </pic:spPr>
+                </pic:pic>
+              </a:graphicData>
+            </a:graphic>
+            <wp14:sizeRelH relativeFrom="margin">
+              <wp14:pctWidth>0</wp14:pctWidth>
+            </wp14:sizeRelH>
+            <wp14:sizeRelV relativeFrom="margin">
+              <wp14:pctHeight>0</wp14:pctHeight>
+            </wp14:sizeRelV>
+          </wp:anchor>
+        </w:drawing>
+      </w:r>
+      <w:r>
+        <w:tab/>
+      </w:r>
+      <w:r>
+        <w:tab/>
+      </w:r>
       <w:bookmarkStart w:id="0" w:name="_GoBack"/>
       <w:bookmarkEnd w:id="0"/>
+      <w:r>
+        <w:tab/>
+      </w:r>
     </w:p>
     <w:sectPr>
       <w:pgSz w:w="11906" w:h="16838"/>

</xml_diff>

<commit_message>
Agregar tipo de vehiculos componentte y funciones
</commit_message>
<xml_diff>
--- a/placas/CasosPlacas.docx
+++ b/placas/CasosPlacas.docx
@@ -394,6 +394,10 @@
     <w:p/>
     <w:p>
       <w:r>
+        <w:rPr>
+          <w:noProof/>
+          <w:lang w:eastAsia="es-EC"/>
+        </w:rPr>
         <w:drawing>
           <wp:anchor distT="0" distB="0" distL="114300" distR="114300" simplePos="0" relativeHeight="251665408" behindDoc="1" locked="0" layoutInCell="1" allowOverlap="1" wp14:anchorId="76E3FCCD" wp14:editId="2366353E">
             <wp:simplePos x="0" y="0"/>
@@ -445,6 +449,10 @@
         </w:drawing>
       </w:r>
       <w:r>
+        <w:rPr>
+          <w:noProof/>
+          <w:lang w:eastAsia="es-EC"/>
+        </w:rPr>
         <w:drawing>
           <wp:anchor distT="0" distB="0" distL="114300" distR="114300" simplePos="0" relativeHeight="251664384" behindDoc="1" locked="0" layoutInCell="1" allowOverlap="1" wp14:anchorId="6DDAE8A4" wp14:editId="021BD93D">
             <wp:simplePos x="0" y="0"/>
@@ -545,6 +553,10 @@
         </w:tabs>
       </w:pPr>
       <w:r>
+        <w:rPr>
+          <w:noProof/>
+          <w:lang w:eastAsia="es-EC"/>
+        </w:rPr>
         <w:lastRenderedPageBreak/>
         <w:drawing>
           <wp:anchor distT="0" distB="0" distL="114300" distR="114300" simplePos="0" relativeHeight="251666432" behindDoc="1" locked="0" layoutInCell="1" allowOverlap="1" wp14:anchorId="0BB48712" wp14:editId="27AE73B7">
@@ -603,6 +615,10 @@
         </w:drawing>
       </w:r>
       <w:r>
+        <w:rPr>
+          <w:noProof/>
+          <w:lang w:eastAsia="es-EC"/>
+        </w:rPr>
         <w:drawing>
           <wp:anchor distT="0" distB="0" distL="114300" distR="114300" simplePos="0" relativeHeight="251667456" behindDoc="1" locked="0" layoutInCell="1" allowOverlap="1" wp14:anchorId="7DB389FB" wp14:editId="6BC167EE">
             <wp:simplePos x="0" y="0"/>
@@ -678,8 +694,12 @@
     <w:p/>
     <w:p>
       <w:r>
+        <w:rPr>
+          <w:noProof/>
+          <w:lang w:eastAsia="es-EC"/>
+        </w:rPr>
         <w:drawing>
-          <wp:anchor distT="0" distB="0" distL="114300" distR="114300" simplePos="0" relativeHeight="251669504" behindDoc="1" locked="0" layoutInCell="1" allowOverlap="1" wp14:anchorId="2BE6C010" wp14:editId="4E62E2A7">
+          <wp:anchor distT="0" distB="0" distL="114300" distR="114300" simplePos="0" relativeHeight="251669504" behindDoc="1" locked="0" layoutInCell="1" allowOverlap="1" wp14:anchorId="60B194FF" wp14:editId="17ADD993">
             <wp:simplePos x="0" y="0"/>
             <wp:positionH relativeFrom="column">
               <wp:posOffset>2692400</wp:posOffset>
@@ -744,8 +764,12 @@
         </w:tabs>
       </w:pPr>
       <w:r>
+        <w:rPr>
+          <w:noProof/>
+          <w:lang w:eastAsia="es-EC"/>
+        </w:rPr>
         <w:drawing>
-          <wp:anchor distT="0" distB="0" distL="114300" distR="114300" simplePos="0" relativeHeight="251668480" behindDoc="1" locked="0" layoutInCell="1" allowOverlap="1" wp14:anchorId="7DE4C3BD" wp14:editId="4C36358D">
+          <wp:anchor distT="0" distB="0" distL="114300" distR="114300" simplePos="0" relativeHeight="251668480" behindDoc="1" locked="0" layoutInCell="1" allowOverlap="1" wp14:anchorId="03809534" wp14:editId="76E8933A">
             <wp:simplePos x="0" y="0"/>
             <wp:positionH relativeFrom="column">
               <wp:posOffset>-375285</wp:posOffset>
@@ -806,11 +830,660 @@
       <w:r>
         <w:tab/>
       </w:r>
+      <w:r>
+        <w:tab/>
+      </w:r>
+    </w:p>
+    <w:p/>
+    <w:p/>
+    <w:p/>
+    <w:p/>
+    <w:p/>
+    <w:p/>
+    <w:p/>
+    <w:p/>
+    <w:p>
+      <w:r>
+        <w:drawing>
+          <wp:anchor distT="0" distB="0" distL="114300" distR="114300" simplePos="0" relativeHeight="251671552" behindDoc="1" locked="0" layoutInCell="1" allowOverlap="1" wp14:anchorId="4FE41094" wp14:editId="7B5CCB9D">
+            <wp:simplePos x="0" y="0"/>
+            <wp:positionH relativeFrom="column">
+              <wp:posOffset>2891790</wp:posOffset>
+            </wp:positionH>
+            <wp:positionV relativeFrom="paragraph">
+              <wp:posOffset>245110</wp:posOffset>
+            </wp:positionV>
+            <wp:extent cx="2767342" cy="2697480"/>
+            <wp:effectExtent l="0" t="0" r="0" b="7620"/>
+            <wp:wrapNone/>
+            <wp:docPr id="14" name="Imagen 14"/>
+            <wp:cNvGraphicFramePr>
+              <a:graphicFrameLocks xmlns:a="http://schemas.openxmlformats.org/drawingml/2006/main" noChangeAspect="1"/>
+            </wp:cNvGraphicFramePr>
+            <a:graphic xmlns:a="http://schemas.openxmlformats.org/drawingml/2006/main">
+              <a:graphicData uri="http://schemas.openxmlformats.org/drawingml/2006/picture">
+                <pic:pic xmlns:pic="http://schemas.openxmlformats.org/drawingml/2006/picture">
+                  <pic:nvPicPr>
+                    <pic:cNvPr id="1" name=""/>
+                    <pic:cNvPicPr/>
+                  </pic:nvPicPr>
+                  <pic:blipFill>
+                    <a:blip r:embed="rId16">
+                      <a:extLst>
+                        <a:ext uri="{28A0092B-C50C-407E-A947-70E740481C1C}">
+                          <a14:useLocalDpi xmlns:a14="http://schemas.microsoft.com/office/drawing/2010/main" val="0"/>
+                        </a:ext>
+                      </a:extLst>
+                    </a:blip>
+                    <a:stretch>
+                      <a:fillRect/>
+                    </a:stretch>
+                  </pic:blipFill>
+                  <pic:spPr>
+                    <a:xfrm>
+                      <a:off x="0" y="0"/>
+                      <a:ext cx="2770123" cy="2700191"/>
+                    </a:xfrm>
+                    <a:prstGeom prst="rect">
+                      <a:avLst/>
+                    </a:prstGeom>
+                  </pic:spPr>
+                </pic:pic>
+              </a:graphicData>
+            </a:graphic>
+            <wp14:sizeRelH relativeFrom="page">
+              <wp14:pctWidth>0</wp14:pctWidth>
+            </wp14:sizeRelH>
+            <wp14:sizeRelV relativeFrom="page">
+              <wp14:pctHeight>0</wp14:pctHeight>
+            </wp14:sizeRelV>
+          </wp:anchor>
+        </w:drawing>
+      </w:r>
+      <w:r>
+        <w:drawing>
+          <wp:anchor distT="0" distB="0" distL="114300" distR="114300" simplePos="0" relativeHeight="251670528" behindDoc="1" locked="0" layoutInCell="1" allowOverlap="1" wp14:anchorId="2727D740" wp14:editId="3E797F0D">
+            <wp:simplePos x="0" y="0"/>
+            <wp:positionH relativeFrom="column">
+              <wp:posOffset>-375285</wp:posOffset>
+            </wp:positionH>
+            <wp:positionV relativeFrom="paragraph">
+              <wp:posOffset>102235</wp:posOffset>
+            </wp:positionV>
+            <wp:extent cx="2962275" cy="2840731"/>
+            <wp:effectExtent l="0" t="0" r="0" b="0"/>
+            <wp:wrapNone/>
+            <wp:docPr id="13" name="Imagen 13"/>
+            <wp:cNvGraphicFramePr>
+              <a:graphicFrameLocks xmlns:a="http://schemas.openxmlformats.org/drawingml/2006/main" noChangeAspect="1"/>
+            </wp:cNvGraphicFramePr>
+            <a:graphic xmlns:a="http://schemas.openxmlformats.org/drawingml/2006/main">
+              <a:graphicData uri="http://schemas.openxmlformats.org/drawingml/2006/picture">
+                <pic:pic xmlns:pic="http://schemas.openxmlformats.org/drawingml/2006/picture">
+                  <pic:nvPicPr>
+                    <pic:cNvPr id="1" name=""/>
+                    <pic:cNvPicPr/>
+                  </pic:nvPicPr>
+                  <pic:blipFill>
+                    <a:blip r:embed="rId17">
+                      <a:extLst>
+                        <a:ext uri="{28A0092B-C50C-407E-A947-70E740481C1C}">
+                          <a14:useLocalDpi xmlns:a14="http://schemas.microsoft.com/office/drawing/2010/main" val="0"/>
+                        </a:ext>
+                      </a:extLst>
+                    </a:blip>
+                    <a:stretch>
+                      <a:fillRect/>
+                    </a:stretch>
+                  </pic:blipFill>
+                  <pic:spPr>
+                    <a:xfrm>
+                      <a:off x="0" y="0"/>
+                      <a:ext cx="2962275" cy="2840731"/>
+                    </a:xfrm>
+                    <a:prstGeom prst="rect">
+                      <a:avLst/>
+                    </a:prstGeom>
+                  </pic:spPr>
+                </pic:pic>
+              </a:graphicData>
+            </a:graphic>
+            <wp14:sizeRelH relativeFrom="margin">
+              <wp14:pctWidth>0</wp14:pctWidth>
+            </wp14:sizeRelH>
+            <wp14:sizeRelV relativeFrom="margin">
+              <wp14:pctHeight>0</wp14:pctHeight>
+            </wp14:sizeRelV>
+          </wp:anchor>
+        </w:drawing>
+      </w:r>
+    </w:p>
+    <w:p>
+      <w:pPr>
+        <w:tabs>
+          <w:tab w:val="left" w:pos="4950"/>
+        </w:tabs>
+      </w:pPr>
+      <w:r>
+        <w:tab/>
+      </w:r>
+    </w:p>
+    <w:p/>
+    <w:p/>
+    <w:p/>
+    <w:p/>
+    <w:p/>
+    <w:p/>
+    <w:p/>
+    <w:p/>
+    <w:p/>
+    <w:p>
+      <w:pPr>
+        <w:tabs>
+          <w:tab w:val="left" w:pos="5730"/>
+        </w:tabs>
+      </w:pPr>
+      <w:r>
+        <w:tab/>
+      </w:r>
+    </w:p>
+    <w:p>
+      <w:pPr>
+        <w:tabs>
+          <w:tab w:val="left" w:pos="5730"/>
+        </w:tabs>
+      </w:pPr>
+    </w:p>
+    <w:p>
+      <w:pPr>
+        <w:tabs>
+          <w:tab w:val="left" w:pos="5730"/>
+        </w:tabs>
+      </w:pPr>
+      <w:r>
+        <w:lastRenderedPageBreak/>
+        <w:drawing>
+          <wp:anchor distT="0" distB="0" distL="114300" distR="114300" simplePos="0" relativeHeight="251673600" behindDoc="1" locked="0" layoutInCell="1" allowOverlap="1" wp14:anchorId="0375B5A9" wp14:editId="55C6C8D8">
+            <wp:simplePos x="0" y="0"/>
+            <wp:positionH relativeFrom="column">
+              <wp:posOffset>2872740</wp:posOffset>
+            </wp:positionH>
+            <wp:positionV relativeFrom="paragraph">
+              <wp:posOffset>284480</wp:posOffset>
+            </wp:positionV>
+            <wp:extent cx="2543175" cy="2569845"/>
+            <wp:effectExtent l="0" t="0" r="9525" b="1905"/>
+            <wp:wrapNone/>
+            <wp:docPr id="16" name="Imagen 16"/>
+            <wp:cNvGraphicFramePr>
+              <a:graphicFrameLocks xmlns:a="http://schemas.openxmlformats.org/drawingml/2006/main" noChangeAspect="1"/>
+            </wp:cNvGraphicFramePr>
+            <a:graphic xmlns:a="http://schemas.openxmlformats.org/drawingml/2006/main">
+              <a:graphicData uri="http://schemas.openxmlformats.org/drawingml/2006/picture">
+                <pic:pic xmlns:pic="http://schemas.openxmlformats.org/drawingml/2006/picture">
+                  <pic:nvPicPr>
+                    <pic:cNvPr id="1" name=""/>
+                    <pic:cNvPicPr/>
+                  </pic:nvPicPr>
+                  <pic:blipFill>
+                    <a:blip r:embed="rId18">
+                      <a:extLst>
+                        <a:ext uri="{28A0092B-C50C-407E-A947-70E740481C1C}">
+                          <a14:useLocalDpi xmlns:a14="http://schemas.microsoft.com/office/drawing/2010/main" val="0"/>
+                        </a:ext>
+                      </a:extLst>
+                    </a:blip>
+                    <a:stretch>
+                      <a:fillRect/>
+                    </a:stretch>
+                  </pic:blipFill>
+                  <pic:spPr>
+                    <a:xfrm>
+                      <a:off x="0" y="0"/>
+                      <a:ext cx="2543175" cy="2569845"/>
+                    </a:xfrm>
+                    <a:prstGeom prst="rect">
+                      <a:avLst/>
+                    </a:prstGeom>
+                  </pic:spPr>
+                </pic:pic>
+              </a:graphicData>
+            </a:graphic>
+          </wp:anchor>
+        </w:drawing>
+      </w:r>
+    </w:p>
+    <w:p>
+      <w:pPr>
+        <w:tabs>
+          <w:tab w:val="left" w:pos="5730"/>
+        </w:tabs>
+      </w:pPr>
+      <w:r>
+        <w:drawing>
+          <wp:anchor distT="0" distB="0" distL="114300" distR="114300" simplePos="0" relativeHeight="251672576" behindDoc="0" locked="0" layoutInCell="1" allowOverlap="1" wp14:anchorId="443BD9D4" wp14:editId="47206731">
+            <wp:simplePos x="1076325" y="1181100"/>
+            <wp:positionH relativeFrom="column">
+              <wp:align>left</wp:align>
+            </wp:positionH>
+            <wp:positionV relativeFrom="paragraph">
+              <wp:align>top</wp:align>
+            </wp:positionV>
+            <wp:extent cx="2543174" cy="2479727"/>
+            <wp:effectExtent l="0" t="0" r="0" b="0"/>
+            <wp:wrapSquare wrapText="bothSides"/>
+            <wp:docPr id="15" name="Imagen 15"/>
+            <wp:cNvGraphicFramePr>
+              <a:graphicFrameLocks xmlns:a="http://schemas.openxmlformats.org/drawingml/2006/main" noChangeAspect="1"/>
+            </wp:cNvGraphicFramePr>
+            <a:graphic xmlns:a="http://schemas.openxmlformats.org/drawingml/2006/main">
+              <a:graphicData uri="http://schemas.openxmlformats.org/drawingml/2006/picture">
+                <pic:pic xmlns:pic="http://schemas.openxmlformats.org/drawingml/2006/picture">
+                  <pic:nvPicPr>
+                    <pic:cNvPr id="1" name=""/>
+                    <pic:cNvPicPr/>
+                  </pic:nvPicPr>
+                  <pic:blipFill>
+                    <a:blip r:embed="rId19">
+                      <a:extLst>
+                        <a:ext uri="{28A0092B-C50C-407E-A947-70E740481C1C}">
+                          <a14:useLocalDpi xmlns:a14="http://schemas.microsoft.com/office/drawing/2010/main" val="0"/>
+                        </a:ext>
+                      </a:extLst>
+                    </a:blip>
+                    <a:stretch>
+                      <a:fillRect/>
+                    </a:stretch>
+                  </pic:blipFill>
+                  <pic:spPr>
+                    <a:xfrm>
+                      <a:off x="0" y="0"/>
+                      <a:ext cx="2543174" cy="2479727"/>
+                    </a:xfrm>
+                    <a:prstGeom prst="rect">
+                      <a:avLst/>
+                    </a:prstGeom>
+                  </pic:spPr>
+                </pic:pic>
+              </a:graphicData>
+            </a:graphic>
+          </wp:anchor>
+        </w:drawing>
+      </w:r>
+    </w:p>
+    <w:p>
+      <w:pPr>
+        <w:tabs>
+          <w:tab w:val="left" w:pos="5730"/>
+        </w:tabs>
+        <w:ind w:firstLine="708"/>
+      </w:pPr>
+    </w:p>
+    <w:p>
+      <w:pPr>
+        <w:tabs>
+          <w:tab w:val="left" w:pos="5730"/>
+        </w:tabs>
+      </w:pPr>
+      <w:r>
+        <w:drawing>
+          <wp:anchor distT="0" distB="0" distL="114300" distR="114300" simplePos="0" relativeHeight="251675648" behindDoc="1" locked="0" layoutInCell="1" allowOverlap="1" wp14:anchorId="4993FFCB" wp14:editId="4DC8E630">
+            <wp:simplePos x="0" y="0"/>
+            <wp:positionH relativeFrom="column">
+              <wp:posOffset>3063239</wp:posOffset>
+            </wp:positionH>
+            <wp:positionV relativeFrom="paragraph">
+              <wp:posOffset>2091690</wp:posOffset>
+            </wp:positionV>
+            <wp:extent cx="2600325" cy="2646446"/>
+            <wp:effectExtent l="0" t="0" r="0" b="1905"/>
+            <wp:wrapNone/>
+            <wp:docPr id="18" name="Imagen 18"/>
+            <wp:cNvGraphicFramePr>
+              <a:graphicFrameLocks xmlns:a="http://schemas.openxmlformats.org/drawingml/2006/main" noChangeAspect="1"/>
+            </wp:cNvGraphicFramePr>
+            <a:graphic xmlns:a="http://schemas.openxmlformats.org/drawingml/2006/main">
+              <a:graphicData uri="http://schemas.openxmlformats.org/drawingml/2006/picture">
+                <pic:pic xmlns:pic="http://schemas.openxmlformats.org/drawingml/2006/picture">
+                  <pic:nvPicPr>
+                    <pic:cNvPr id="1" name=""/>
+                    <pic:cNvPicPr/>
+                  </pic:nvPicPr>
+                  <pic:blipFill>
+                    <a:blip r:embed="rId20">
+                      <a:extLst>
+                        <a:ext uri="{28A0092B-C50C-407E-A947-70E740481C1C}">
+                          <a14:useLocalDpi xmlns:a14="http://schemas.microsoft.com/office/drawing/2010/main" val="0"/>
+                        </a:ext>
+                      </a:extLst>
+                    </a:blip>
+                    <a:stretch>
+                      <a:fillRect/>
+                    </a:stretch>
+                  </pic:blipFill>
+                  <pic:spPr>
+                    <a:xfrm>
+                      <a:off x="0" y="0"/>
+                      <a:ext cx="2608841" cy="2655113"/>
+                    </a:xfrm>
+                    <a:prstGeom prst="rect">
+                      <a:avLst/>
+                    </a:prstGeom>
+                  </pic:spPr>
+                </pic:pic>
+              </a:graphicData>
+            </a:graphic>
+            <wp14:sizeRelH relativeFrom="margin">
+              <wp14:pctWidth>0</wp14:pctWidth>
+            </wp14:sizeRelH>
+            <wp14:sizeRelV relativeFrom="margin">
+              <wp14:pctHeight>0</wp14:pctHeight>
+            </wp14:sizeRelV>
+          </wp:anchor>
+        </w:drawing>
+      </w:r>
+      <w:r>
+        <w:drawing>
+          <wp:anchor distT="0" distB="0" distL="114300" distR="114300" simplePos="0" relativeHeight="251674624" behindDoc="1" locked="0" layoutInCell="1" allowOverlap="1" wp14:anchorId="2F33984E" wp14:editId="6966AC25">
+            <wp:simplePos x="0" y="0"/>
+            <wp:positionH relativeFrom="column">
+              <wp:posOffset>-117475</wp:posOffset>
+            </wp:positionH>
+            <wp:positionV relativeFrom="paragraph">
+              <wp:posOffset>1993900</wp:posOffset>
+            </wp:positionV>
+            <wp:extent cx="2841742" cy="2800985"/>
+            <wp:effectExtent l="0" t="0" r="0" b="0"/>
+            <wp:wrapNone/>
+            <wp:docPr id="17" name="Imagen 17"/>
+            <wp:cNvGraphicFramePr>
+              <a:graphicFrameLocks xmlns:a="http://schemas.openxmlformats.org/drawingml/2006/main" noChangeAspect="1"/>
+            </wp:cNvGraphicFramePr>
+            <a:graphic xmlns:a="http://schemas.openxmlformats.org/drawingml/2006/main">
+              <a:graphicData uri="http://schemas.openxmlformats.org/drawingml/2006/picture">
+                <pic:pic xmlns:pic="http://schemas.openxmlformats.org/drawingml/2006/picture">
+                  <pic:nvPicPr>
+                    <pic:cNvPr id="1" name=""/>
+                    <pic:cNvPicPr/>
+                  </pic:nvPicPr>
+                  <pic:blipFill>
+                    <a:blip r:embed="rId21">
+                      <a:extLst>
+                        <a:ext uri="{28A0092B-C50C-407E-A947-70E740481C1C}">
+                          <a14:useLocalDpi xmlns:a14="http://schemas.microsoft.com/office/drawing/2010/main" val="0"/>
+                        </a:ext>
+                      </a:extLst>
+                    </a:blip>
+                    <a:stretch>
+                      <a:fillRect/>
+                    </a:stretch>
+                  </pic:blipFill>
+                  <pic:spPr>
+                    <a:xfrm>
+                      <a:off x="0" y="0"/>
+                      <a:ext cx="2841742" cy="2800985"/>
+                    </a:xfrm>
+                    <a:prstGeom prst="rect">
+                      <a:avLst/>
+                    </a:prstGeom>
+                  </pic:spPr>
+                </pic:pic>
+              </a:graphicData>
+            </a:graphic>
+            <wp14:sizeRelH relativeFrom="margin">
+              <wp14:pctWidth>0</wp14:pctWidth>
+            </wp14:sizeRelH>
+            <wp14:sizeRelV relativeFrom="margin">
+              <wp14:pctHeight>0</wp14:pctHeight>
+            </wp14:sizeRelV>
+          </wp:anchor>
+        </w:drawing>
+      </w:r>
+      <w:r>
+        <w:br w:type="textWrapping" w:clear="all"/>
+      </w:r>
+    </w:p>
+    <w:p>
+      <w:pPr>
+        <w:tabs>
+          <w:tab w:val="left" w:pos="5160"/>
+        </w:tabs>
+      </w:pPr>
+      <w:r>
+        <w:tab/>
+      </w:r>
+    </w:p>
+    <w:p/>
+    <w:p/>
+    <w:p/>
+    <w:p/>
+    <w:p/>
+    <w:p/>
+    <w:p/>
+    <w:p/>
+    <w:p>
+      <w:r>
+        <w:drawing>
+          <wp:anchor distT="0" distB="0" distL="114300" distR="114300" simplePos="0" relativeHeight="251677696" behindDoc="1" locked="0" layoutInCell="1" allowOverlap="1" wp14:anchorId="548500EA" wp14:editId="0D80E5C1">
+            <wp:simplePos x="0" y="0"/>
+            <wp:positionH relativeFrom="column">
+              <wp:posOffset>3066415</wp:posOffset>
+            </wp:positionH>
+            <wp:positionV relativeFrom="paragraph">
+              <wp:posOffset>165100</wp:posOffset>
+            </wp:positionV>
+            <wp:extent cx="2550160" cy="2466894"/>
+            <wp:effectExtent l="0" t="0" r="2540" b="0"/>
+            <wp:wrapNone/>
+            <wp:docPr id="20" name="Imagen 20"/>
+            <wp:cNvGraphicFramePr>
+              <a:graphicFrameLocks xmlns:a="http://schemas.openxmlformats.org/drawingml/2006/main" noChangeAspect="1"/>
+            </wp:cNvGraphicFramePr>
+            <a:graphic xmlns:a="http://schemas.openxmlformats.org/drawingml/2006/main">
+              <a:graphicData uri="http://schemas.openxmlformats.org/drawingml/2006/picture">
+                <pic:pic xmlns:pic="http://schemas.openxmlformats.org/drawingml/2006/picture">
+                  <pic:nvPicPr>
+                    <pic:cNvPr id="1" name=""/>
+                    <pic:cNvPicPr/>
+                  </pic:nvPicPr>
+                  <pic:blipFill>
+                    <a:blip r:embed="rId22">
+                      <a:extLst>
+                        <a:ext uri="{28A0092B-C50C-407E-A947-70E740481C1C}">
+                          <a14:useLocalDpi xmlns:a14="http://schemas.microsoft.com/office/drawing/2010/main" val="0"/>
+                        </a:ext>
+                      </a:extLst>
+                    </a:blip>
+                    <a:stretch>
+                      <a:fillRect/>
+                    </a:stretch>
+                  </pic:blipFill>
+                  <pic:spPr>
+                    <a:xfrm>
+                      <a:off x="0" y="0"/>
+                      <a:ext cx="2550160" cy="2466894"/>
+                    </a:xfrm>
+                    <a:prstGeom prst="rect">
+                      <a:avLst/>
+                    </a:prstGeom>
+                  </pic:spPr>
+                </pic:pic>
+              </a:graphicData>
+            </a:graphic>
+            <wp14:sizeRelH relativeFrom="margin">
+              <wp14:pctWidth>0</wp14:pctWidth>
+            </wp14:sizeRelH>
+            <wp14:sizeRelV relativeFrom="margin">
+              <wp14:pctHeight>0</wp14:pctHeight>
+            </wp14:sizeRelV>
+          </wp:anchor>
+        </w:drawing>
+      </w:r>
+      <w:r>
+        <w:drawing>
+          <wp:anchor distT="0" distB="0" distL="114300" distR="114300" simplePos="0" relativeHeight="251676672" behindDoc="1" locked="0" layoutInCell="1" allowOverlap="1" wp14:anchorId="24FAE14D" wp14:editId="47A205B0">
+            <wp:simplePos x="0" y="0"/>
+            <wp:positionH relativeFrom="column">
+              <wp:posOffset>60786</wp:posOffset>
+            </wp:positionH>
+            <wp:positionV relativeFrom="paragraph">
+              <wp:posOffset>109855</wp:posOffset>
+            </wp:positionV>
+            <wp:extent cx="2477135" cy="2407733"/>
+            <wp:effectExtent l="0" t="0" r="0" b="0"/>
+            <wp:wrapNone/>
+            <wp:docPr id="19" name="Imagen 19"/>
+            <wp:cNvGraphicFramePr>
+              <a:graphicFrameLocks xmlns:a="http://schemas.openxmlformats.org/drawingml/2006/main" noChangeAspect="1"/>
+            </wp:cNvGraphicFramePr>
+            <a:graphic xmlns:a="http://schemas.openxmlformats.org/drawingml/2006/main">
+              <a:graphicData uri="http://schemas.openxmlformats.org/drawingml/2006/picture">
+                <pic:pic xmlns:pic="http://schemas.openxmlformats.org/drawingml/2006/picture">
+                  <pic:nvPicPr>
+                    <pic:cNvPr id="1" name=""/>
+                    <pic:cNvPicPr/>
+                  </pic:nvPicPr>
+                  <pic:blipFill>
+                    <a:blip r:embed="rId23">
+                      <a:extLst>
+                        <a:ext uri="{28A0092B-C50C-407E-A947-70E740481C1C}">
+                          <a14:useLocalDpi xmlns:a14="http://schemas.microsoft.com/office/drawing/2010/main" val="0"/>
+                        </a:ext>
+                      </a:extLst>
+                    </a:blip>
+                    <a:stretch>
+                      <a:fillRect/>
+                    </a:stretch>
+                  </pic:blipFill>
+                  <pic:spPr>
+                    <a:xfrm>
+                      <a:off x="0" y="0"/>
+                      <a:ext cx="2477135" cy="2407733"/>
+                    </a:xfrm>
+                    <a:prstGeom prst="rect">
+                      <a:avLst/>
+                    </a:prstGeom>
+                  </pic:spPr>
+                </pic:pic>
+              </a:graphicData>
+            </a:graphic>
+            <wp14:sizeRelH relativeFrom="margin">
+              <wp14:pctWidth>0</wp14:pctWidth>
+            </wp14:sizeRelH>
+            <wp14:sizeRelV relativeFrom="margin">
+              <wp14:pctHeight>0</wp14:pctHeight>
+            </wp14:sizeRelV>
+          </wp:anchor>
+        </w:drawing>
+      </w:r>
+    </w:p>
+    <w:p>
+      <w:pPr>
+        <w:tabs>
+          <w:tab w:val="left" w:pos="5100"/>
+        </w:tabs>
+        <w:rPr>
+          <w:u w:val="single"/>
+        </w:rPr>
+      </w:pPr>
+      <w:r>
+        <w:tab/>
+      </w:r>
+    </w:p>
+    <w:p/>
+    <w:p/>
+    <w:p/>
+    <w:p/>
+    <w:p/>
+    <w:p/>
+    <w:p/>
+    <w:p>
+      <w:pPr>
+        <w:tabs>
+          <w:tab w:val="left" w:pos="2625"/>
+        </w:tabs>
+      </w:pPr>
+      <w:r>
+        <w:tab/>
+      </w:r>
+    </w:p>
+    <w:p>
+      <w:pPr>
+        <w:tabs>
+          <w:tab w:val="left" w:pos="2625"/>
+        </w:tabs>
+      </w:pPr>
+    </w:p>
+    <w:p>
+      <w:pPr>
+        <w:tabs>
+          <w:tab w:val="left" w:pos="2625"/>
+        </w:tabs>
+      </w:pPr>
+      <w:r>
+        <w:lastRenderedPageBreak/>
+        <w:drawing>
+          <wp:anchor distT="0" distB="0" distL="114300" distR="114300" simplePos="0" relativeHeight="251678720" behindDoc="1" locked="0" layoutInCell="1" allowOverlap="1" wp14:anchorId="4D4B8AAA" wp14:editId="66137898">
+            <wp:simplePos x="0" y="0"/>
+            <wp:positionH relativeFrom="column">
+              <wp:posOffset>-222885</wp:posOffset>
+            </wp:positionH>
+            <wp:positionV relativeFrom="paragraph">
+              <wp:posOffset>-90805</wp:posOffset>
+            </wp:positionV>
+            <wp:extent cx="2526665" cy="2371725"/>
+            <wp:effectExtent l="0" t="0" r="6985" b="9525"/>
+            <wp:wrapNone/>
+            <wp:docPr id="21" name="Imagen 21"/>
+            <wp:cNvGraphicFramePr>
+              <a:graphicFrameLocks xmlns:a="http://schemas.openxmlformats.org/drawingml/2006/main" noChangeAspect="1"/>
+            </wp:cNvGraphicFramePr>
+            <a:graphic xmlns:a="http://schemas.openxmlformats.org/drawingml/2006/main">
+              <a:graphicData uri="http://schemas.openxmlformats.org/drawingml/2006/picture">
+                <pic:pic xmlns:pic="http://schemas.openxmlformats.org/drawingml/2006/picture">
+                  <pic:nvPicPr>
+                    <pic:cNvPr id="1" name=""/>
+                    <pic:cNvPicPr/>
+                  </pic:nvPicPr>
+                  <pic:blipFill>
+                    <a:blip r:embed="rId24">
+                      <a:extLst>
+                        <a:ext uri="{28A0092B-C50C-407E-A947-70E740481C1C}">
+                          <a14:useLocalDpi xmlns:a14="http://schemas.microsoft.com/office/drawing/2010/main" val="0"/>
+                        </a:ext>
+                      </a:extLst>
+                    </a:blip>
+                    <a:stretch>
+                      <a:fillRect/>
+                    </a:stretch>
+                  </pic:blipFill>
+                  <pic:spPr>
+                    <a:xfrm>
+                      <a:off x="0" y="0"/>
+                      <a:ext cx="2526665" cy="2371725"/>
+                    </a:xfrm>
+                    <a:prstGeom prst="rect">
+                      <a:avLst/>
+                    </a:prstGeom>
+                  </pic:spPr>
+                </pic:pic>
+              </a:graphicData>
+            </a:graphic>
+          </wp:anchor>
+        </w:drawing>
+      </w:r>
+    </w:p>
+    <w:p>
+      <w:pPr>
+        <w:tabs>
+          <w:tab w:val="left" w:pos="2625"/>
+        </w:tabs>
+        <w:rPr>
+          <w:u w:val="single"/>
+        </w:rPr>
+      </w:pPr>
       <w:bookmarkStart w:id="0" w:name="_GoBack"/>
       <w:bookmarkEnd w:id="0"/>
-      <w:r>
-        <w:tab/>
-      </w:r>
     </w:p>
     <w:sectPr>
       <w:pgSz w:w="11906" w:h="16838"/>

</xml_diff>

<commit_message>
Componentes, funciones relacionados al dia de pico y placa
</commit_message>
<xml_diff>
--- a/placas/CasosPlacas.docx
+++ b/placas/CasosPlacas.docx
@@ -844,6 +844,10 @@
     <w:p/>
     <w:p>
       <w:r>
+        <w:rPr>
+          <w:noProof/>
+          <w:lang w:eastAsia="es-EC"/>
+        </w:rPr>
         <w:drawing>
           <wp:anchor distT="0" distB="0" distL="114300" distR="114300" simplePos="0" relativeHeight="251671552" behindDoc="1" locked="0" layoutInCell="1" allowOverlap="1" wp14:anchorId="4FE41094" wp14:editId="7B5CCB9D">
             <wp:simplePos x="0" y="0"/>
@@ -901,6 +905,10 @@
         </w:drawing>
       </w:r>
       <w:r>
+        <w:rPr>
+          <w:noProof/>
+          <w:lang w:eastAsia="es-EC"/>
+        </w:rPr>
         <w:drawing>
           <wp:anchor distT="0" distB="0" distL="114300" distR="114300" simplePos="0" relativeHeight="251670528" behindDoc="1" locked="0" layoutInCell="1" allowOverlap="1" wp14:anchorId="2727D740" wp14:editId="3E797F0D">
             <wp:simplePos x="0" y="0"/>
@@ -1001,6 +1009,10 @@
         </w:tabs>
       </w:pPr>
       <w:r>
+        <w:rPr>
+          <w:noProof/>
+          <w:lang w:eastAsia="es-EC"/>
+        </w:rPr>
         <w:lastRenderedPageBreak/>
         <w:drawing>
           <wp:anchor distT="0" distB="0" distL="114300" distR="114300" simplePos="0" relativeHeight="251673600" behindDoc="1" locked="0" layoutInCell="1" allowOverlap="1" wp14:anchorId="0375B5A9" wp14:editId="55C6C8D8">
@@ -1060,6 +1072,10 @@
         </w:tabs>
       </w:pPr>
       <w:r>
+        <w:rPr>
+          <w:noProof/>
+          <w:lang w:eastAsia="es-EC"/>
+        </w:rPr>
         <w:drawing>
           <wp:anchor distT="0" distB="0" distL="114300" distR="114300" simplePos="0" relativeHeight="251672576" behindDoc="0" locked="0" layoutInCell="1" allowOverlap="1" wp14:anchorId="443BD9D4" wp14:editId="47206731">
             <wp:simplePos x="1076325" y="1181100"/>
@@ -1126,6 +1142,10 @@
         </w:tabs>
       </w:pPr>
       <w:r>
+        <w:rPr>
+          <w:noProof/>
+          <w:lang w:eastAsia="es-EC"/>
+        </w:rPr>
         <w:drawing>
           <wp:anchor distT="0" distB="0" distL="114300" distR="114300" simplePos="0" relativeHeight="251675648" behindDoc="1" locked="0" layoutInCell="1" allowOverlap="1" wp14:anchorId="4993FFCB" wp14:editId="4DC8E630">
             <wp:simplePos x="0" y="0"/>
@@ -1183,6 +1203,10 @@
         </w:drawing>
       </w:r>
       <w:r>
+        <w:rPr>
+          <w:noProof/>
+          <w:lang w:eastAsia="es-EC"/>
+        </w:rPr>
         <w:drawing>
           <wp:anchor distT="0" distB="0" distL="114300" distR="114300" simplePos="0" relativeHeight="251674624" behindDoc="1" locked="0" layoutInCell="1" allowOverlap="1" wp14:anchorId="2F33984E" wp14:editId="6966AC25">
             <wp:simplePos x="0" y="0"/>
@@ -1263,6 +1287,10 @@
     <w:p/>
     <w:p>
       <w:r>
+        <w:rPr>
+          <w:noProof/>
+          <w:lang w:eastAsia="es-EC"/>
+        </w:rPr>
         <w:drawing>
           <wp:anchor distT="0" distB="0" distL="114300" distR="114300" simplePos="0" relativeHeight="251677696" behindDoc="1" locked="0" layoutInCell="1" allowOverlap="1" wp14:anchorId="548500EA" wp14:editId="0D80E5C1">
             <wp:simplePos x="0" y="0"/>
@@ -1320,6 +1348,10 @@
         </w:drawing>
       </w:r>
       <w:r>
+        <w:rPr>
+          <w:noProof/>
+          <w:lang w:eastAsia="es-EC"/>
+        </w:rPr>
         <w:drawing>
           <wp:anchor distT="0" distB="0" distL="114300" distR="114300" simplePos="0" relativeHeight="251676672" behindDoc="1" locked="0" layoutInCell="1" allowOverlap="1" wp14:anchorId="24FAE14D" wp14:editId="47A205B0">
             <wp:simplePos x="0" y="0"/>
@@ -1421,9 +1453,73 @@
         </w:tabs>
       </w:pPr>
       <w:r>
+        <w:rPr>
+          <w:u w:val="single"/>
+        </w:rPr>
         <w:lastRenderedPageBreak/>
         <w:drawing>
-          <wp:anchor distT="0" distB="0" distL="114300" distR="114300" simplePos="0" relativeHeight="251678720" behindDoc="1" locked="0" layoutInCell="1" allowOverlap="1" wp14:anchorId="4D4B8AAA" wp14:editId="66137898">
+          <wp:anchor distT="0" distB="0" distL="114300" distR="114300" simplePos="0" relativeHeight="251679744" behindDoc="1" locked="0" layoutInCell="1" allowOverlap="1" wp14:anchorId="1E19706C" wp14:editId="50FA94BC">
+            <wp:simplePos x="0" y="0"/>
+            <wp:positionH relativeFrom="column">
+              <wp:posOffset>2853690</wp:posOffset>
+            </wp:positionH>
+            <wp:positionV relativeFrom="paragraph">
+              <wp:posOffset>-90170</wp:posOffset>
+            </wp:positionV>
+            <wp:extent cx="2505075" cy="2510731"/>
+            <wp:effectExtent l="0" t="0" r="0" b="4445"/>
+            <wp:wrapNone/>
+            <wp:docPr id="22" name="Imagen 22"/>
+            <wp:cNvGraphicFramePr>
+              <a:graphicFrameLocks xmlns:a="http://schemas.openxmlformats.org/drawingml/2006/main" noChangeAspect="1"/>
+            </wp:cNvGraphicFramePr>
+            <a:graphic xmlns:a="http://schemas.openxmlformats.org/drawingml/2006/main">
+              <a:graphicData uri="http://schemas.openxmlformats.org/drawingml/2006/picture">
+                <pic:pic xmlns:pic="http://schemas.openxmlformats.org/drawingml/2006/picture">
+                  <pic:nvPicPr>
+                    <pic:cNvPr id="1" name=""/>
+                    <pic:cNvPicPr/>
+                  </pic:nvPicPr>
+                  <pic:blipFill>
+                    <a:blip r:embed="rId24">
+                      <a:extLst>
+                        <a:ext uri="{28A0092B-C50C-407E-A947-70E740481C1C}">
+                          <a14:useLocalDpi xmlns:a14="http://schemas.microsoft.com/office/drawing/2010/main" val="0"/>
+                        </a:ext>
+                      </a:extLst>
+                    </a:blip>
+                    <a:stretch>
+                      <a:fillRect/>
+                    </a:stretch>
+                  </pic:blipFill>
+                  <pic:spPr>
+                    <a:xfrm>
+                      <a:off x="0" y="0"/>
+                      <a:ext cx="2512039" cy="2517711"/>
+                    </a:xfrm>
+                    <a:prstGeom prst="rect">
+                      <a:avLst/>
+                    </a:prstGeom>
+                  </pic:spPr>
+                </pic:pic>
+              </a:graphicData>
+            </a:graphic>
+            <wp14:sizeRelH relativeFrom="margin">
+              <wp14:pctWidth>0</wp14:pctWidth>
+            </wp14:sizeRelH>
+            <wp14:sizeRelV relativeFrom="margin">
+              <wp14:pctHeight>0</wp14:pctHeight>
+            </wp14:sizeRelV>
+          </wp:anchor>
+        </w:drawing>
+      </w:r>
+      <w:r>
+        <w:rPr>
+          <w:noProof/>
+          <w:lang w:eastAsia="es-EC"/>
+        </w:rPr>
+        <w:drawing>
+          <wp:anchor distT="0" distB="0" distL="114300" distR="114300" simplePos="0" relativeHeight="251678720" behindDoc="1" locked="0" layoutInCell="1" allowOverlap="1" wp14:anchorId="6ADD1C01" wp14:editId="3F884634">
             <wp:simplePos x="0" y="0"/>
             <wp:positionH relativeFrom="column">
               <wp:posOffset>-222885</wp:posOffset>
@@ -1446,7 +1542,7 @@
                     <pic:cNvPicPr/>
                   </pic:nvPicPr>
                   <pic:blipFill>
-                    <a:blip r:embed="rId24">
+                    <a:blip r:embed="rId25">
                       <a:extLst>
                         <a:ext uri="{28A0092B-C50C-407E-A947-70E740481C1C}">
                           <a14:useLocalDpi xmlns:a14="http://schemas.microsoft.com/office/drawing/2010/main" val="0"/>
@@ -1476,12 +1572,614 @@
     <w:p>
       <w:pPr>
         <w:tabs>
-          <w:tab w:val="left" w:pos="2625"/>
+          <w:tab w:val="left" w:pos="4890"/>
         </w:tabs>
+        <w:jc w:val="center"/>
         <w:rPr>
           <w:u w:val="single"/>
         </w:rPr>
       </w:pPr>
+    </w:p>
+    <w:p/>
+    <w:p/>
+    <w:p/>
+    <w:p/>
+    <w:p/>
+    <w:p/>
+    <w:p>
+      <w:r>
+        <w:drawing>
+          <wp:anchor distT="0" distB="0" distL="114300" distR="114300" simplePos="0" relativeHeight="251680768" behindDoc="1" locked="0" layoutInCell="1" allowOverlap="1" wp14:anchorId="2CED7755" wp14:editId="2D07B074">
+            <wp:simplePos x="0" y="0"/>
+            <wp:positionH relativeFrom="column">
+              <wp:posOffset>-822960</wp:posOffset>
+            </wp:positionH>
+            <wp:positionV relativeFrom="paragraph">
+              <wp:posOffset>327025</wp:posOffset>
+            </wp:positionV>
+            <wp:extent cx="2544445" cy="2567451"/>
+            <wp:effectExtent l="0" t="0" r="8255" b="4445"/>
+            <wp:wrapNone/>
+            <wp:docPr id="23" name="Imagen 23"/>
+            <wp:cNvGraphicFramePr>
+              <a:graphicFrameLocks xmlns:a="http://schemas.openxmlformats.org/drawingml/2006/main" noChangeAspect="1"/>
+            </wp:cNvGraphicFramePr>
+            <a:graphic xmlns:a="http://schemas.openxmlformats.org/drawingml/2006/main">
+              <a:graphicData uri="http://schemas.openxmlformats.org/drawingml/2006/picture">
+                <pic:pic xmlns:pic="http://schemas.openxmlformats.org/drawingml/2006/picture">
+                  <pic:nvPicPr>
+                    <pic:cNvPr id="1" name=""/>
+                    <pic:cNvPicPr/>
+                  </pic:nvPicPr>
+                  <pic:blipFill>
+                    <a:blip r:embed="rId26">
+                      <a:extLst>
+                        <a:ext uri="{28A0092B-C50C-407E-A947-70E740481C1C}">
+                          <a14:useLocalDpi xmlns:a14="http://schemas.microsoft.com/office/drawing/2010/main" val="0"/>
+                        </a:ext>
+                      </a:extLst>
+                    </a:blip>
+                    <a:stretch>
+                      <a:fillRect/>
+                    </a:stretch>
+                  </pic:blipFill>
+                  <pic:spPr>
+                    <a:xfrm>
+                      <a:off x="0" y="0"/>
+                      <a:ext cx="2544445" cy="2567451"/>
+                    </a:xfrm>
+                    <a:prstGeom prst="rect">
+                      <a:avLst/>
+                    </a:prstGeom>
+                  </pic:spPr>
+                </pic:pic>
+              </a:graphicData>
+            </a:graphic>
+            <wp14:sizeRelH relativeFrom="margin">
+              <wp14:pctWidth>0</wp14:pctWidth>
+            </wp14:sizeRelH>
+            <wp14:sizeRelV relativeFrom="margin">
+              <wp14:pctHeight>0</wp14:pctHeight>
+            </wp14:sizeRelV>
+          </wp:anchor>
+        </w:drawing>
+      </w:r>
+    </w:p>
+    <w:p>
+      <w:r>
+        <w:drawing>
+          <wp:anchor distT="0" distB="0" distL="114300" distR="114300" simplePos="0" relativeHeight="251682816" behindDoc="1" locked="0" layoutInCell="1" allowOverlap="1" wp14:anchorId="5F6BA03C" wp14:editId="3EEF0F63">
+            <wp:simplePos x="0" y="0"/>
+            <wp:positionH relativeFrom="column">
+              <wp:posOffset>4043680</wp:posOffset>
+            </wp:positionH>
+            <wp:positionV relativeFrom="paragraph">
+              <wp:posOffset>101600</wp:posOffset>
+            </wp:positionV>
+            <wp:extent cx="1971675" cy="2452487"/>
+            <wp:effectExtent l="0" t="0" r="0" b="5080"/>
+            <wp:wrapNone/>
+            <wp:docPr id="25" name="Imagen 25"/>
+            <wp:cNvGraphicFramePr>
+              <a:graphicFrameLocks xmlns:a="http://schemas.openxmlformats.org/drawingml/2006/main" noChangeAspect="1"/>
+            </wp:cNvGraphicFramePr>
+            <a:graphic xmlns:a="http://schemas.openxmlformats.org/drawingml/2006/main">
+              <a:graphicData uri="http://schemas.openxmlformats.org/drawingml/2006/picture">
+                <pic:pic xmlns:pic="http://schemas.openxmlformats.org/drawingml/2006/picture">
+                  <pic:nvPicPr>
+                    <pic:cNvPr id="1" name=""/>
+                    <pic:cNvPicPr/>
+                  </pic:nvPicPr>
+                  <pic:blipFill>
+                    <a:blip r:embed="rId27">
+                      <a:extLst>
+                        <a:ext uri="{28A0092B-C50C-407E-A947-70E740481C1C}">
+                          <a14:useLocalDpi xmlns:a14="http://schemas.microsoft.com/office/drawing/2010/main" val="0"/>
+                        </a:ext>
+                      </a:extLst>
+                    </a:blip>
+                    <a:stretch>
+                      <a:fillRect/>
+                    </a:stretch>
+                  </pic:blipFill>
+                  <pic:spPr>
+                    <a:xfrm>
+                      <a:off x="0" y="0"/>
+                      <a:ext cx="1971675" cy="2452487"/>
+                    </a:xfrm>
+                    <a:prstGeom prst="rect">
+                      <a:avLst/>
+                    </a:prstGeom>
+                  </pic:spPr>
+                </pic:pic>
+              </a:graphicData>
+            </a:graphic>
+            <wp14:sizeRelH relativeFrom="margin">
+              <wp14:pctWidth>0</wp14:pctWidth>
+            </wp14:sizeRelH>
+            <wp14:sizeRelV relativeFrom="margin">
+              <wp14:pctHeight>0</wp14:pctHeight>
+            </wp14:sizeRelV>
+          </wp:anchor>
+        </w:drawing>
+      </w:r>
+      <w:r>
+        <w:drawing>
+          <wp:anchor distT="0" distB="0" distL="114300" distR="114300" simplePos="0" relativeHeight="251681792" behindDoc="1" locked="0" layoutInCell="1" allowOverlap="1" wp14:anchorId="253A1BB2" wp14:editId="414539A1">
+            <wp:simplePos x="0" y="0"/>
+            <wp:positionH relativeFrom="column">
+              <wp:posOffset>1586865</wp:posOffset>
+            </wp:positionH>
+            <wp:positionV relativeFrom="paragraph">
+              <wp:posOffset>218440</wp:posOffset>
+            </wp:positionV>
+            <wp:extent cx="2275840" cy="2390140"/>
+            <wp:effectExtent l="0" t="0" r="0" b="0"/>
+            <wp:wrapNone/>
+            <wp:docPr id="24" name="Imagen 24"/>
+            <wp:cNvGraphicFramePr>
+              <a:graphicFrameLocks xmlns:a="http://schemas.openxmlformats.org/drawingml/2006/main" noChangeAspect="1"/>
+            </wp:cNvGraphicFramePr>
+            <a:graphic xmlns:a="http://schemas.openxmlformats.org/drawingml/2006/main">
+              <a:graphicData uri="http://schemas.openxmlformats.org/drawingml/2006/picture">
+                <pic:pic xmlns:pic="http://schemas.openxmlformats.org/drawingml/2006/picture">
+                  <pic:nvPicPr>
+                    <pic:cNvPr id="1" name=""/>
+                    <pic:cNvPicPr/>
+                  </pic:nvPicPr>
+                  <pic:blipFill>
+                    <a:blip r:embed="rId28">
+                      <a:extLst>
+                        <a:ext uri="{28A0092B-C50C-407E-A947-70E740481C1C}">
+                          <a14:useLocalDpi xmlns:a14="http://schemas.microsoft.com/office/drawing/2010/main" val="0"/>
+                        </a:ext>
+                      </a:extLst>
+                    </a:blip>
+                    <a:stretch>
+                      <a:fillRect/>
+                    </a:stretch>
+                  </pic:blipFill>
+                  <pic:spPr>
+                    <a:xfrm>
+                      <a:off x="0" y="0"/>
+                      <a:ext cx="2275840" cy="2390140"/>
+                    </a:xfrm>
+                    <a:prstGeom prst="rect">
+                      <a:avLst/>
+                    </a:prstGeom>
+                  </pic:spPr>
+                </pic:pic>
+              </a:graphicData>
+            </a:graphic>
+            <wp14:sizeRelH relativeFrom="margin">
+              <wp14:pctWidth>0</wp14:pctWidth>
+            </wp14:sizeRelH>
+            <wp14:sizeRelV relativeFrom="margin">
+              <wp14:pctHeight>0</wp14:pctHeight>
+            </wp14:sizeRelV>
+          </wp:anchor>
+        </w:drawing>
+      </w:r>
+    </w:p>
+    <w:p>
+      <w:pPr>
+        <w:jc w:val="center"/>
+      </w:pPr>
+    </w:p>
+    <w:p>
+      <w:pPr>
+        <w:tabs>
+          <w:tab w:val="left" w:pos="6150"/>
+        </w:tabs>
+      </w:pPr>
+      <w:r>
+        <w:tab/>
+      </w:r>
+    </w:p>
+    <w:p/>
+    <w:p/>
+    <w:p/>
+    <w:p/>
+    <w:p/>
+    <w:p/>
+    <w:p>
+      <w:r>
+        <w:drawing>
+          <wp:anchor distT="0" distB="0" distL="114300" distR="114300" simplePos="0" relativeHeight="251685888" behindDoc="1" locked="0" layoutInCell="1" allowOverlap="1" wp14:anchorId="00EAF00A" wp14:editId="50075432">
+            <wp:simplePos x="0" y="0"/>
+            <wp:positionH relativeFrom="column">
+              <wp:posOffset>3862705</wp:posOffset>
+            </wp:positionH>
+            <wp:positionV relativeFrom="paragraph">
+              <wp:posOffset>235585</wp:posOffset>
+            </wp:positionV>
+            <wp:extent cx="2040853" cy="2305050"/>
+            <wp:effectExtent l="0" t="0" r="0" b="0"/>
+            <wp:wrapNone/>
+            <wp:docPr id="28" name="Imagen 28"/>
+            <wp:cNvGraphicFramePr>
+              <a:graphicFrameLocks xmlns:a="http://schemas.openxmlformats.org/drawingml/2006/main" noChangeAspect="1"/>
+            </wp:cNvGraphicFramePr>
+            <a:graphic xmlns:a="http://schemas.openxmlformats.org/drawingml/2006/main">
+              <a:graphicData uri="http://schemas.openxmlformats.org/drawingml/2006/picture">
+                <pic:pic xmlns:pic="http://schemas.openxmlformats.org/drawingml/2006/picture">
+                  <pic:nvPicPr>
+                    <pic:cNvPr id="1" name=""/>
+                    <pic:cNvPicPr/>
+                  </pic:nvPicPr>
+                  <pic:blipFill>
+                    <a:blip r:embed="rId29">
+                      <a:extLst>
+                        <a:ext uri="{28A0092B-C50C-407E-A947-70E740481C1C}">
+                          <a14:useLocalDpi xmlns:a14="http://schemas.microsoft.com/office/drawing/2010/main" val="0"/>
+                        </a:ext>
+                      </a:extLst>
+                    </a:blip>
+                    <a:stretch>
+                      <a:fillRect/>
+                    </a:stretch>
+                  </pic:blipFill>
+                  <pic:spPr>
+                    <a:xfrm>
+                      <a:off x="0" y="0"/>
+                      <a:ext cx="2040853" cy="2305050"/>
+                    </a:xfrm>
+                    <a:prstGeom prst="rect">
+                      <a:avLst/>
+                    </a:prstGeom>
+                  </pic:spPr>
+                </pic:pic>
+              </a:graphicData>
+            </a:graphic>
+            <wp14:sizeRelH relativeFrom="margin">
+              <wp14:pctWidth>0</wp14:pctWidth>
+            </wp14:sizeRelH>
+            <wp14:sizeRelV relativeFrom="margin">
+              <wp14:pctHeight>0</wp14:pctHeight>
+            </wp14:sizeRelV>
+          </wp:anchor>
+        </w:drawing>
+      </w:r>
+      <w:r>
+        <w:drawing>
+          <wp:anchor distT="0" distB="0" distL="114300" distR="114300" simplePos="0" relativeHeight="251684864" behindDoc="1" locked="0" layoutInCell="1" allowOverlap="1" wp14:anchorId="2310DF2B" wp14:editId="594E37D5">
+            <wp:simplePos x="0" y="0"/>
+            <wp:positionH relativeFrom="column">
+              <wp:posOffset>1586865</wp:posOffset>
+            </wp:positionH>
+            <wp:positionV relativeFrom="paragraph">
+              <wp:posOffset>235585</wp:posOffset>
+            </wp:positionV>
+            <wp:extent cx="2152650" cy="2414021"/>
+            <wp:effectExtent l="0" t="0" r="0" b="5715"/>
+            <wp:wrapNone/>
+            <wp:docPr id="27" name="Imagen 27"/>
+            <wp:cNvGraphicFramePr>
+              <a:graphicFrameLocks xmlns:a="http://schemas.openxmlformats.org/drawingml/2006/main" noChangeAspect="1"/>
+            </wp:cNvGraphicFramePr>
+            <a:graphic xmlns:a="http://schemas.openxmlformats.org/drawingml/2006/main">
+              <a:graphicData uri="http://schemas.openxmlformats.org/drawingml/2006/picture">
+                <pic:pic xmlns:pic="http://schemas.openxmlformats.org/drawingml/2006/picture">
+                  <pic:nvPicPr>
+                    <pic:cNvPr id="1" name=""/>
+                    <pic:cNvPicPr/>
+                  </pic:nvPicPr>
+                  <pic:blipFill>
+                    <a:blip r:embed="rId30">
+                      <a:extLst>
+                        <a:ext uri="{28A0092B-C50C-407E-A947-70E740481C1C}">
+                          <a14:useLocalDpi xmlns:a14="http://schemas.microsoft.com/office/drawing/2010/main" val="0"/>
+                        </a:ext>
+                      </a:extLst>
+                    </a:blip>
+                    <a:stretch>
+                      <a:fillRect/>
+                    </a:stretch>
+                  </pic:blipFill>
+                  <pic:spPr>
+                    <a:xfrm>
+                      <a:off x="0" y="0"/>
+                      <a:ext cx="2152650" cy="2414021"/>
+                    </a:xfrm>
+                    <a:prstGeom prst="rect">
+                      <a:avLst/>
+                    </a:prstGeom>
+                  </pic:spPr>
+                </pic:pic>
+              </a:graphicData>
+            </a:graphic>
+            <wp14:sizeRelH relativeFrom="margin">
+              <wp14:pctWidth>0</wp14:pctWidth>
+            </wp14:sizeRelH>
+            <wp14:sizeRelV relativeFrom="margin">
+              <wp14:pctHeight>0</wp14:pctHeight>
+            </wp14:sizeRelV>
+          </wp:anchor>
+        </w:drawing>
+      </w:r>
+      <w:r>
+        <w:drawing>
+          <wp:anchor distT="0" distB="0" distL="114300" distR="114300" simplePos="0" relativeHeight="251683840" behindDoc="1" locked="0" layoutInCell="1" allowOverlap="1" wp14:anchorId="28C0BD99" wp14:editId="05365A8C">
+            <wp:simplePos x="0" y="0"/>
+            <wp:positionH relativeFrom="column">
+              <wp:posOffset>-746125</wp:posOffset>
+            </wp:positionH>
+            <wp:positionV relativeFrom="paragraph">
+              <wp:posOffset>178435</wp:posOffset>
+            </wp:positionV>
+            <wp:extent cx="2146062" cy="2343150"/>
+            <wp:effectExtent l="0" t="0" r="6985" b="0"/>
+            <wp:wrapNone/>
+            <wp:docPr id="26" name="Imagen 26"/>
+            <wp:cNvGraphicFramePr>
+              <a:graphicFrameLocks xmlns:a="http://schemas.openxmlformats.org/drawingml/2006/main" noChangeAspect="1"/>
+            </wp:cNvGraphicFramePr>
+            <a:graphic xmlns:a="http://schemas.openxmlformats.org/drawingml/2006/main">
+              <a:graphicData uri="http://schemas.openxmlformats.org/drawingml/2006/picture">
+                <pic:pic xmlns:pic="http://schemas.openxmlformats.org/drawingml/2006/picture">
+                  <pic:nvPicPr>
+                    <pic:cNvPr id="1" name=""/>
+                    <pic:cNvPicPr/>
+                  </pic:nvPicPr>
+                  <pic:blipFill>
+                    <a:blip r:embed="rId31">
+                      <a:extLst>
+                        <a:ext uri="{28A0092B-C50C-407E-A947-70E740481C1C}">
+                          <a14:useLocalDpi xmlns:a14="http://schemas.microsoft.com/office/drawing/2010/main" val="0"/>
+                        </a:ext>
+                      </a:extLst>
+                    </a:blip>
+                    <a:stretch>
+                      <a:fillRect/>
+                    </a:stretch>
+                  </pic:blipFill>
+                  <pic:spPr>
+                    <a:xfrm>
+                      <a:off x="0" y="0"/>
+                      <a:ext cx="2146062" cy="2343150"/>
+                    </a:xfrm>
+                    <a:prstGeom prst="rect">
+                      <a:avLst/>
+                    </a:prstGeom>
+                  </pic:spPr>
+                </pic:pic>
+              </a:graphicData>
+            </a:graphic>
+            <wp14:sizeRelH relativeFrom="margin">
+              <wp14:pctWidth>0</wp14:pctWidth>
+            </wp14:sizeRelH>
+            <wp14:sizeRelV relativeFrom="margin">
+              <wp14:pctHeight>0</wp14:pctHeight>
+            </wp14:sizeRelV>
+          </wp:anchor>
+        </w:drawing>
+      </w:r>
+    </w:p>
+    <w:p>
+      <w:pPr>
+        <w:tabs>
+          <w:tab w:val="left" w:pos="2760"/>
+          <w:tab w:val="left" w:pos="6570"/>
+        </w:tabs>
+      </w:pPr>
+      <w:r>
+        <w:tab/>
+      </w:r>
+      <w:r>
+        <w:tab/>
+      </w:r>
+    </w:p>
+    <w:p/>
+    <w:p/>
+    <w:p/>
+    <w:p/>
+    <w:p/>
+    <w:p/>
+    <w:p/>
+    <w:p/>
+    <w:p/>
+    <w:p>
+      <w:pPr>
+        <w:tabs>
+          <w:tab w:val="left" w:pos="1140"/>
+        </w:tabs>
+      </w:pPr>
+      <w:r>
+        <w:tab/>
+      </w:r>
+    </w:p>
+    <w:p>
+      <w:pPr>
+        <w:tabs>
+          <w:tab w:val="left" w:pos="1140"/>
+        </w:tabs>
+      </w:pPr>
+    </w:p>
+    <w:p>
+      <w:pPr>
+        <w:tabs>
+          <w:tab w:val="left" w:pos="3015"/>
+          <w:tab w:val="left" w:pos="6150"/>
+        </w:tabs>
+      </w:pPr>
+      <w:r>
+        <w:lastRenderedPageBreak/>
+        <w:drawing>
+          <wp:anchor distT="0" distB="0" distL="114300" distR="114300" simplePos="0" relativeHeight="251688960" behindDoc="1" locked="0" layoutInCell="1" allowOverlap="1" wp14:anchorId="31BA9F8E" wp14:editId="5F87CA93">
+            <wp:simplePos x="0" y="0"/>
+            <wp:positionH relativeFrom="column">
+              <wp:posOffset>3701848</wp:posOffset>
+            </wp:positionH>
+            <wp:positionV relativeFrom="paragraph">
+              <wp:posOffset>-4445</wp:posOffset>
+            </wp:positionV>
+            <wp:extent cx="2247900" cy="2472531"/>
+            <wp:effectExtent l="0" t="0" r="0" b="4445"/>
+            <wp:wrapNone/>
+            <wp:docPr id="31" name="Imagen 31"/>
+            <wp:cNvGraphicFramePr>
+              <a:graphicFrameLocks xmlns:a="http://schemas.openxmlformats.org/drawingml/2006/main" noChangeAspect="1"/>
+            </wp:cNvGraphicFramePr>
+            <a:graphic xmlns:a="http://schemas.openxmlformats.org/drawingml/2006/main">
+              <a:graphicData uri="http://schemas.openxmlformats.org/drawingml/2006/picture">
+                <pic:pic xmlns:pic="http://schemas.openxmlformats.org/drawingml/2006/picture">
+                  <pic:nvPicPr>
+                    <pic:cNvPr id="1" name=""/>
+                    <pic:cNvPicPr/>
+                  </pic:nvPicPr>
+                  <pic:blipFill>
+                    <a:blip r:embed="rId32">
+                      <a:extLst>
+                        <a:ext uri="{28A0092B-C50C-407E-A947-70E740481C1C}">
+                          <a14:useLocalDpi xmlns:a14="http://schemas.microsoft.com/office/drawing/2010/main" val="0"/>
+                        </a:ext>
+                      </a:extLst>
+                    </a:blip>
+                    <a:stretch>
+                      <a:fillRect/>
+                    </a:stretch>
+                  </pic:blipFill>
+                  <pic:spPr>
+                    <a:xfrm>
+                      <a:off x="0" y="0"/>
+                      <a:ext cx="2247900" cy="2472531"/>
+                    </a:xfrm>
+                    <a:prstGeom prst="rect">
+                      <a:avLst/>
+                    </a:prstGeom>
+                  </pic:spPr>
+                </pic:pic>
+              </a:graphicData>
+            </a:graphic>
+            <wp14:sizeRelH relativeFrom="margin">
+              <wp14:pctWidth>0</wp14:pctWidth>
+            </wp14:sizeRelH>
+            <wp14:sizeRelV relativeFrom="margin">
+              <wp14:pctHeight>0</wp14:pctHeight>
+            </wp14:sizeRelV>
+          </wp:anchor>
+        </w:drawing>
+      </w:r>
+      <w:r>
+        <w:drawing>
+          <wp:anchor distT="0" distB="0" distL="114300" distR="114300" simplePos="0" relativeHeight="251687936" behindDoc="1" locked="0" layoutInCell="1" allowOverlap="1" wp14:anchorId="3C6ED72D" wp14:editId="0341BC1B">
+            <wp:simplePos x="0" y="0"/>
+            <wp:positionH relativeFrom="column">
+              <wp:posOffset>1501140</wp:posOffset>
+            </wp:positionH>
+            <wp:positionV relativeFrom="paragraph">
+              <wp:posOffset>-4445</wp:posOffset>
+            </wp:positionV>
+            <wp:extent cx="2099269" cy="2447925"/>
+            <wp:effectExtent l="0" t="0" r="0" b="0"/>
+            <wp:wrapNone/>
+            <wp:docPr id="30" name="Imagen 30"/>
+            <wp:cNvGraphicFramePr>
+              <a:graphicFrameLocks xmlns:a="http://schemas.openxmlformats.org/drawingml/2006/main" noChangeAspect="1"/>
+            </wp:cNvGraphicFramePr>
+            <a:graphic xmlns:a="http://schemas.openxmlformats.org/drawingml/2006/main">
+              <a:graphicData uri="http://schemas.openxmlformats.org/drawingml/2006/picture">
+                <pic:pic xmlns:pic="http://schemas.openxmlformats.org/drawingml/2006/picture">
+                  <pic:nvPicPr>
+                    <pic:cNvPr id="1" name=""/>
+                    <pic:cNvPicPr/>
+                  </pic:nvPicPr>
+                  <pic:blipFill>
+                    <a:blip r:embed="rId33">
+                      <a:extLst>
+                        <a:ext uri="{28A0092B-C50C-407E-A947-70E740481C1C}">
+                          <a14:useLocalDpi xmlns:a14="http://schemas.microsoft.com/office/drawing/2010/main" val="0"/>
+                        </a:ext>
+                      </a:extLst>
+                    </a:blip>
+                    <a:stretch>
+                      <a:fillRect/>
+                    </a:stretch>
+                  </pic:blipFill>
+                  <pic:spPr>
+                    <a:xfrm>
+                      <a:off x="0" y="0"/>
+                      <a:ext cx="2107528" cy="2457556"/>
+                    </a:xfrm>
+                    <a:prstGeom prst="rect">
+                      <a:avLst/>
+                    </a:prstGeom>
+                  </pic:spPr>
+                </pic:pic>
+              </a:graphicData>
+            </a:graphic>
+            <wp14:sizeRelH relativeFrom="margin">
+              <wp14:pctWidth>0</wp14:pctWidth>
+            </wp14:sizeRelH>
+            <wp14:sizeRelV relativeFrom="margin">
+              <wp14:pctHeight>0</wp14:pctHeight>
+            </wp14:sizeRelV>
+          </wp:anchor>
+        </w:drawing>
+      </w:r>
+      <w:r>
+        <w:drawing>
+          <wp:anchor distT="0" distB="0" distL="114300" distR="114300" simplePos="0" relativeHeight="251686912" behindDoc="1" locked="0" layoutInCell="1" allowOverlap="1" wp14:anchorId="0BDA1AB9" wp14:editId="493FE68D">
+            <wp:simplePos x="0" y="0"/>
+            <wp:positionH relativeFrom="column">
+              <wp:posOffset>-746125</wp:posOffset>
+            </wp:positionH>
+            <wp:positionV relativeFrom="paragraph">
+              <wp:posOffset>-4445</wp:posOffset>
+            </wp:positionV>
+            <wp:extent cx="2098748" cy="2495550"/>
+            <wp:effectExtent l="0" t="0" r="0" b="0"/>
+            <wp:wrapNone/>
+            <wp:docPr id="29" name="Imagen 29"/>
+            <wp:cNvGraphicFramePr>
+              <a:graphicFrameLocks xmlns:a="http://schemas.openxmlformats.org/drawingml/2006/main" noChangeAspect="1"/>
+            </wp:cNvGraphicFramePr>
+            <a:graphic xmlns:a="http://schemas.openxmlformats.org/drawingml/2006/main">
+              <a:graphicData uri="http://schemas.openxmlformats.org/drawingml/2006/picture">
+                <pic:pic xmlns:pic="http://schemas.openxmlformats.org/drawingml/2006/picture">
+                  <pic:nvPicPr>
+                    <pic:cNvPr id="1" name=""/>
+                    <pic:cNvPicPr/>
+                  </pic:nvPicPr>
+                  <pic:blipFill>
+                    <a:blip r:embed="rId34">
+                      <a:extLst>
+                        <a:ext uri="{28A0092B-C50C-407E-A947-70E740481C1C}">
+                          <a14:useLocalDpi xmlns:a14="http://schemas.microsoft.com/office/drawing/2010/main" val="0"/>
+                        </a:ext>
+                      </a:extLst>
+                    </a:blip>
+                    <a:stretch>
+                      <a:fillRect/>
+                    </a:stretch>
+                  </pic:blipFill>
+                  <pic:spPr>
+                    <a:xfrm>
+                      <a:off x="0" y="0"/>
+                      <a:ext cx="2098748" cy="2495550"/>
+                    </a:xfrm>
+                    <a:prstGeom prst="rect">
+                      <a:avLst/>
+                    </a:prstGeom>
+                  </pic:spPr>
+                </pic:pic>
+              </a:graphicData>
+            </a:graphic>
+            <wp14:sizeRelH relativeFrom="margin">
+              <wp14:pctWidth>0</wp14:pctWidth>
+            </wp14:sizeRelH>
+            <wp14:sizeRelV relativeFrom="margin">
+              <wp14:pctHeight>0</wp14:pctHeight>
+            </wp14:sizeRelV>
+          </wp:anchor>
+        </w:drawing>
+      </w:r>
+      <w:r>
+        <w:tab/>
+      </w:r>
+      <w:r>
+        <w:tab/>
+      </w:r>
       <w:bookmarkStart w:id="0" w:name="_GoBack"/>
       <w:bookmarkEnd w:id="0"/>
     </w:p>

</xml_diff>

<commit_message>
Agregar componentes y funcion limpiar
</commit_message>
<xml_diff>
--- a/placas/CasosPlacas.docx
+++ b/placas/CasosPlacas.docx
@@ -1454,7 +1454,9 @@
       </w:pPr>
       <w:r>
         <w:rPr>
+          <w:noProof/>
           <w:u w:val="single"/>
+          <w:lang w:eastAsia="es-EC"/>
         </w:rPr>
         <w:lastRenderedPageBreak/>
         <w:drawing>
@@ -1588,6 +1590,10 @@
     <w:p/>
     <w:p>
       <w:r>
+        <w:rPr>
+          <w:noProof/>
+          <w:lang w:eastAsia="es-EC"/>
+        </w:rPr>
         <w:drawing>
           <wp:anchor distT="0" distB="0" distL="114300" distR="114300" simplePos="0" relativeHeight="251680768" behindDoc="1" locked="0" layoutInCell="1" allowOverlap="1" wp14:anchorId="2CED7755" wp14:editId="2D07B074">
             <wp:simplePos x="0" y="0"/>
@@ -1647,6 +1653,10 @@
     </w:p>
     <w:p>
       <w:r>
+        <w:rPr>
+          <w:noProof/>
+          <w:lang w:eastAsia="es-EC"/>
+        </w:rPr>
         <w:drawing>
           <wp:anchor distT="0" distB="0" distL="114300" distR="114300" simplePos="0" relativeHeight="251682816" behindDoc="1" locked="0" layoutInCell="1" allowOverlap="1" wp14:anchorId="5F6BA03C" wp14:editId="3EEF0F63">
             <wp:simplePos x="0" y="0"/>
@@ -1704,6 +1714,10 @@
         </w:drawing>
       </w:r>
       <w:r>
+        <w:rPr>
+          <w:noProof/>
+          <w:lang w:eastAsia="es-EC"/>
+        </w:rPr>
         <w:drawing>
           <wp:anchor distT="0" distB="0" distL="114300" distR="114300" simplePos="0" relativeHeight="251681792" behindDoc="1" locked="0" layoutInCell="1" allowOverlap="1" wp14:anchorId="253A1BB2" wp14:editId="414539A1">
             <wp:simplePos x="0" y="0"/>
@@ -1784,6 +1798,10 @@
     <w:p/>
     <w:p>
       <w:r>
+        <w:rPr>
+          <w:noProof/>
+          <w:lang w:eastAsia="es-EC"/>
+        </w:rPr>
         <w:drawing>
           <wp:anchor distT="0" distB="0" distL="114300" distR="114300" simplePos="0" relativeHeight="251685888" behindDoc="1" locked="0" layoutInCell="1" allowOverlap="1" wp14:anchorId="00EAF00A" wp14:editId="50075432">
             <wp:simplePos x="0" y="0"/>
@@ -1841,6 +1859,10 @@
         </w:drawing>
       </w:r>
       <w:r>
+        <w:rPr>
+          <w:noProof/>
+          <w:lang w:eastAsia="es-EC"/>
+        </w:rPr>
         <w:drawing>
           <wp:anchor distT="0" distB="0" distL="114300" distR="114300" simplePos="0" relativeHeight="251684864" behindDoc="1" locked="0" layoutInCell="1" allowOverlap="1" wp14:anchorId="2310DF2B" wp14:editId="594E37D5">
             <wp:simplePos x="0" y="0"/>
@@ -1898,6 +1920,10 @@
         </w:drawing>
       </w:r>
       <w:r>
+        <w:rPr>
+          <w:noProof/>
+          <w:lang w:eastAsia="es-EC"/>
+        </w:rPr>
         <w:drawing>
           <wp:anchor distT="0" distB="0" distL="114300" distR="114300" simplePos="0" relativeHeight="251683840" behindDoc="1" locked="0" layoutInCell="1" allowOverlap="1" wp14:anchorId="28C0BD99" wp14:editId="05365A8C">
             <wp:simplePos x="0" y="0"/>
@@ -2003,6 +2029,10 @@
         </w:tabs>
       </w:pPr>
       <w:r>
+        <w:rPr>
+          <w:noProof/>
+          <w:lang w:eastAsia="es-EC"/>
+        </w:rPr>
         <w:lastRenderedPageBreak/>
         <w:drawing>
           <wp:anchor distT="0" distB="0" distL="114300" distR="114300" simplePos="0" relativeHeight="251688960" behindDoc="1" locked="0" layoutInCell="1" allowOverlap="1" wp14:anchorId="31BA9F8E" wp14:editId="5F87CA93">
@@ -2061,6 +2091,10 @@
         </w:drawing>
       </w:r>
       <w:r>
+        <w:rPr>
+          <w:noProof/>
+          <w:lang w:eastAsia="es-EC"/>
+        </w:rPr>
         <w:drawing>
           <wp:anchor distT="0" distB="0" distL="114300" distR="114300" simplePos="0" relativeHeight="251687936" behindDoc="1" locked="0" layoutInCell="1" allowOverlap="1" wp14:anchorId="3C6ED72D" wp14:editId="0341BC1B">
             <wp:simplePos x="0" y="0"/>
@@ -2118,6 +2152,10 @@
         </w:drawing>
       </w:r>
       <w:r>
+        <w:rPr>
+          <w:noProof/>
+          <w:lang w:eastAsia="es-EC"/>
+        </w:rPr>
         <w:drawing>
           <wp:anchor distT="0" distB="0" distL="114300" distR="114300" simplePos="0" relativeHeight="251686912" behindDoc="1" locked="0" layoutInCell="1" allowOverlap="1" wp14:anchorId="0BDA1AB9" wp14:editId="493FE68D">
             <wp:simplePos x="0" y="0"/>
@@ -2180,8 +2218,166 @@
       <w:r>
         <w:tab/>
       </w:r>
+    </w:p>
+    <w:p/>
+    <w:p/>
+    <w:p/>
+    <w:p/>
+    <w:p/>
+    <w:p/>
+    <w:p/>
+    <w:p/>
+    <w:p/>
+    <w:p>
+      <w:r>
+        <w:drawing>
+          <wp:inline distT="0" distB="0" distL="0" distR="0" wp14:anchorId="706C30B0" wp14:editId="0194CBCC">
+            <wp:extent cx="2428875" cy="2217433"/>
+            <wp:effectExtent l="0" t="0" r="0" b="0"/>
+            <wp:docPr id="33" name="Imagen 33"/>
+            <wp:cNvGraphicFramePr>
+              <a:graphicFrameLocks xmlns:a="http://schemas.openxmlformats.org/drawingml/2006/main" noChangeAspect="1"/>
+            </wp:cNvGraphicFramePr>
+            <a:graphic xmlns:a="http://schemas.openxmlformats.org/drawingml/2006/main">
+              <a:graphicData uri="http://schemas.openxmlformats.org/drawingml/2006/picture">
+                <pic:pic xmlns:pic="http://schemas.openxmlformats.org/drawingml/2006/picture">
+                  <pic:nvPicPr>
+                    <pic:cNvPr id="1" name=""/>
+                    <pic:cNvPicPr/>
+                  </pic:nvPicPr>
+                  <pic:blipFill>
+                    <a:blip r:embed="rId35"/>
+                    <a:stretch>
+                      <a:fillRect/>
+                    </a:stretch>
+                  </pic:blipFill>
+                  <pic:spPr>
+                    <a:xfrm>
+                      <a:off x="0" y="0"/>
+                      <a:ext cx="2436905" cy="2224764"/>
+                    </a:xfrm>
+                    <a:prstGeom prst="rect">
+                      <a:avLst/>
+                    </a:prstGeom>
+                  </pic:spPr>
+                </pic:pic>
+              </a:graphicData>
+            </a:graphic>
+          </wp:inline>
+        </w:drawing>
+      </w:r>
+      <w:r>
+        <w:drawing>
+          <wp:anchor distT="0" distB="0" distL="114300" distR="114300" simplePos="0" relativeHeight="251689984" behindDoc="1" locked="0" layoutInCell="1" allowOverlap="1" wp14:anchorId="445B0E53" wp14:editId="74416F5A">
+            <wp:simplePos x="0" y="0"/>
+            <wp:positionH relativeFrom="column">
+              <wp:posOffset>2643725</wp:posOffset>
+            </wp:positionH>
+            <wp:positionV relativeFrom="paragraph">
+              <wp:posOffset>273050</wp:posOffset>
+            </wp:positionV>
+            <wp:extent cx="3304319" cy="1809508"/>
+            <wp:effectExtent l="0" t="0" r="0" b="635"/>
+            <wp:wrapNone/>
+            <wp:docPr id="32" name="Imagen 32"/>
+            <wp:cNvGraphicFramePr>
+              <a:graphicFrameLocks xmlns:a="http://schemas.openxmlformats.org/drawingml/2006/main" noChangeAspect="1"/>
+            </wp:cNvGraphicFramePr>
+            <a:graphic xmlns:a="http://schemas.openxmlformats.org/drawingml/2006/main">
+              <a:graphicData uri="http://schemas.openxmlformats.org/drawingml/2006/picture">
+                <pic:pic xmlns:pic="http://schemas.openxmlformats.org/drawingml/2006/picture">
+                  <pic:nvPicPr>
+                    <pic:cNvPr id="1" name=""/>
+                    <pic:cNvPicPr/>
+                  </pic:nvPicPr>
+                  <pic:blipFill>
+                    <a:blip r:embed="rId36">
+                      <a:extLst>
+                        <a:ext uri="{28A0092B-C50C-407E-A947-70E740481C1C}">
+                          <a14:useLocalDpi xmlns:a14="http://schemas.microsoft.com/office/drawing/2010/main" val="0"/>
+                        </a:ext>
+                      </a:extLst>
+                    </a:blip>
+                    <a:stretch>
+                      <a:fillRect/>
+                    </a:stretch>
+                  </pic:blipFill>
+                  <pic:spPr>
+                    <a:xfrm>
+                      <a:off x="0" y="0"/>
+                      <a:ext cx="3316728" cy="1816303"/>
+                    </a:xfrm>
+                    <a:prstGeom prst="rect">
+                      <a:avLst/>
+                    </a:prstGeom>
+                  </pic:spPr>
+                </pic:pic>
+              </a:graphicData>
+            </a:graphic>
+            <wp14:sizeRelH relativeFrom="margin">
+              <wp14:pctWidth>0</wp14:pctWidth>
+            </wp14:sizeRelH>
+            <wp14:sizeRelV relativeFrom="margin">
+              <wp14:pctHeight>0</wp14:pctHeight>
+            </wp14:sizeRelV>
+          </wp:anchor>
+        </w:drawing>
+      </w:r>
+    </w:p>
+    <w:p>
       <w:bookmarkStart w:id="0" w:name="_GoBack"/>
       <w:bookmarkEnd w:id="0"/>
+      <w:r>
+        <w:drawing>
+          <wp:anchor distT="0" distB="0" distL="114300" distR="114300" simplePos="0" relativeHeight="251691008" behindDoc="1" locked="0" layoutInCell="1" allowOverlap="1" wp14:anchorId="40FE0E66" wp14:editId="6D7B44BB">
+            <wp:simplePos x="0" y="0"/>
+            <wp:positionH relativeFrom="column">
+              <wp:posOffset>310515</wp:posOffset>
+            </wp:positionH>
+            <wp:positionV relativeFrom="paragraph">
+              <wp:posOffset>55245</wp:posOffset>
+            </wp:positionV>
+            <wp:extent cx="2762250" cy="3769513"/>
+            <wp:effectExtent l="0" t="0" r="0" b="2540"/>
+            <wp:wrapNone/>
+            <wp:docPr id="34" name="Imagen 34"/>
+            <wp:cNvGraphicFramePr>
+              <a:graphicFrameLocks xmlns:a="http://schemas.openxmlformats.org/drawingml/2006/main" noChangeAspect="1"/>
+            </wp:cNvGraphicFramePr>
+            <a:graphic xmlns:a="http://schemas.openxmlformats.org/drawingml/2006/main">
+              <a:graphicData uri="http://schemas.openxmlformats.org/drawingml/2006/picture">
+                <pic:pic xmlns:pic="http://schemas.openxmlformats.org/drawingml/2006/picture">
+                  <pic:nvPicPr>
+                    <pic:cNvPr id="1" name=""/>
+                    <pic:cNvPicPr/>
+                  </pic:nvPicPr>
+                  <pic:blipFill>
+                    <a:blip r:embed="rId37">
+                      <a:extLst>
+                        <a:ext uri="{28A0092B-C50C-407E-A947-70E740481C1C}">
+                          <a14:useLocalDpi xmlns:a14="http://schemas.microsoft.com/office/drawing/2010/main" val="0"/>
+                        </a:ext>
+                      </a:extLst>
+                    </a:blip>
+                    <a:stretch>
+                      <a:fillRect/>
+                    </a:stretch>
+                  </pic:blipFill>
+                  <pic:spPr>
+                    <a:xfrm>
+                      <a:off x="0" y="0"/>
+                      <a:ext cx="2762250" cy="3769513"/>
+                    </a:xfrm>
+                    <a:prstGeom prst="rect">
+                      <a:avLst/>
+                    </a:prstGeom>
+                  </pic:spPr>
+                </pic:pic>
+              </a:graphicData>
+            </a:graphic>
+          </wp:anchor>
+        </w:drawing>
+      </w:r>
     </w:p>
     <w:sectPr>
       <w:pgSz w:w="11906" w:h="16838"/>

</xml_diff>